<commit_message>
Task 2 solution doc updated
</commit_message>
<xml_diff>
--- a/ReactRouting/BASICS_of_react_ajax_and_routing.docx
+++ b/ReactRouting/BASICS_of_react_ajax_and_routing.docx
@@ -76,15 +76,7 @@
         <w:rPr>
           <w:b/>
         </w:rPr>
-        <w:t>env.loca</w:t>
-      </w:r>
-      <w:bookmarkStart w:id="0" w:name="_GoBack"/>
-      <w:bookmarkEnd w:id="0"/>
-      <w:r>
-        <w:rPr>
-          <w:b/>
-        </w:rPr>
-        <w:t>l</w:t>
+        <w:t>env.local</w:t>
       </w:r>
       <w:proofErr w:type="spellEnd"/>
       <w:r>
@@ -130,6 +122,14 @@
     </w:p>
     <w:sdt>
       <w:sdtPr>
+        <w:rPr>
+          <w:rFonts w:asciiTheme="minorHAnsi" w:eastAsiaTheme="minorHAnsi" w:hAnsiTheme="minorHAnsi" w:cstheme="minorBidi"/>
+          <w:b w:val="0"/>
+          <w:sz w:val="22"/>
+          <w:szCs w:val="22"/>
+          <w:u w:val="none"/>
+          <w:lang w:val="fi-FI"/>
+        </w:rPr>
         <w:id w:val="447198111"/>
         <w:docPartObj>
           <w:docPartGallery w:val="Table of Contents"/>
@@ -138,13 +138,8 @@
       </w:sdtPr>
       <w:sdtEndPr>
         <w:rPr>
-          <w:rFonts w:asciiTheme="minorHAnsi" w:eastAsiaTheme="minorHAnsi" w:hAnsiTheme="minorHAnsi" w:cstheme="minorBidi"/>
           <w:bCs/>
           <w:noProof/>
-          <w:sz w:val="22"/>
-          <w:szCs w:val="22"/>
-          <w:u w:val="none"/>
-          <w:lang w:val="fi-FI"/>
         </w:rPr>
       </w:sdtEndPr>
       <w:sdtContent>
@@ -156,6 +151,8 @@
             <w:t>Contents</w:t>
           </w:r>
         </w:p>
+        <w:bookmarkStart w:id="0" w:name="_GoBack"/>
+        <w:bookmarkEnd w:id="0"/>
         <w:p>
           <w:pPr>
             <w:pStyle w:val="TOC1"/>
@@ -177,7 +174,7 @@
           <w:r>
             <w:fldChar w:fldCharType="separate"/>
           </w:r>
-          <w:hyperlink w:anchor="_Toc116278805" w:history="1">
+          <w:hyperlink w:anchor="_Toc116284501" w:history="1">
             <w:r>
               <w:rPr>
                 <w:rStyle w:val="Hyperlink"/>
@@ -204,7 +201,7 @@
                 <w:noProof/>
                 <w:webHidden/>
               </w:rPr>
-              <w:instrText xml:space="preserve"> PAGEREF _Toc116278805 \h </w:instrText>
+              <w:instrText xml:space="preserve"> PAGEREF _Toc116284501 \h </w:instrText>
             </w:r>
             <w:r>
               <w:rPr>
@@ -247,7 +244,7 @@
               <w:lang w:eastAsia="fi-FI"/>
             </w:rPr>
           </w:pPr>
-          <w:hyperlink w:anchor="_Toc116278806" w:history="1">
+          <w:hyperlink w:anchor="_Toc116284502" w:history="1">
             <w:r>
               <w:rPr>
                 <w:rStyle w:val="Hyperlink"/>
@@ -274,7 +271,7 @@
                 <w:noProof/>
                 <w:webHidden/>
               </w:rPr>
-              <w:instrText xml:space="preserve"> PAGEREF _Toc116278806 \h </w:instrText>
+              <w:instrText xml:space="preserve"> PAGEREF _Toc116284502 \h </w:instrText>
             </w:r>
             <w:r>
               <w:rPr>
@@ -317,7 +314,7 @@
               <w:lang w:eastAsia="fi-FI"/>
             </w:rPr>
           </w:pPr>
-          <w:hyperlink w:anchor="_Toc116278807" w:history="1">
+          <w:hyperlink w:anchor="_Toc116284503" w:history="1">
             <w:r>
               <w:rPr>
                 <w:rStyle w:val="Hyperlink"/>
@@ -344,7 +341,7 @@
                 <w:noProof/>
                 <w:webHidden/>
               </w:rPr>
-              <w:instrText xml:space="preserve"> PAGEREF _Toc116278807 \h </w:instrText>
+              <w:instrText xml:space="preserve"> PAGEREF _Toc116284503 \h </w:instrText>
             </w:r>
             <w:r>
               <w:rPr>
@@ -387,7 +384,7 @@
               <w:lang w:eastAsia="fi-FI"/>
             </w:rPr>
           </w:pPr>
-          <w:hyperlink w:anchor="_Toc116278808" w:history="1">
+          <w:hyperlink w:anchor="_Toc116284504" w:history="1">
             <w:r>
               <w:rPr>
                 <w:rStyle w:val="Hyperlink"/>
@@ -414,7 +411,7 @@
                 <w:noProof/>
                 <w:webHidden/>
               </w:rPr>
-              <w:instrText xml:space="preserve"> PAGEREF _Toc116278808 \h </w:instrText>
+              <w:instrText xml:space="preserve"> PAGEREF _Toc116284504 \h </w:instrText>
             </w:r>
             <w:r>
               <w:rPr>
@@ -457,7 +454,7 @@
               <w:lang w:eastAsia="fi-FI"/>
             </w:rPr>
           </w:pPr>
-          <w:hyperlink w:anchor="_Toc116278809" w:history="1">
+          <w:hyperlink w:anchor="_Toc116284505" w:history="1">
             <w:r>
               <w:rPr>
                 <w:rStyle w:val="Hyperlink"/>
@@ -484,7 +481,7 @@
                 <w:noProof/>
                 <w:webHidden/>
               </w:rPr>
-              <w:instrText xml:space="preserve"> PAGEREF _Toc116278809 \h </w:instrText>
+              <w:instrText xml:space="preserve"> PAGEREF _Toc116284505 \h </w:instrText>
             </w:r>
             <w:r>
               <w:rPr>
@@ -527,7 +524,7 @@
               <w:lang w:eastAsia="fi-FI"/>
             </w:rPr>
           </w:pPr>
-          <w:hyperlink w:anchor="_Toc116278810" w:history="1">
+          <w:hyperlink w:anchor="_Toc116284506" w:history="1">
             <w:r>
               <w:rPr>
                 <w:rStyle w:val="Hyperlink"/>
@@ -554,7 +551,7 @@
                 <w:noProof/>
                 <w:webHidden/>
               </w:rPr>
-              <w:instrText xml:space="preserve"> PAGEREF _Toc116278810 \h </w:instrText>
+              <w:instrText xml:space="preserve"> PAGEREF _Toc116284506 \h </w:instrText>
             </w:r>
             <w:r>
               <w:rPr>
@@ -597,13 +594,13 @@
               <w:lang w:eastAsia="fi-FI"/>
             </w:rPr>
           </w:pPr>
-          <w:hyperlink w:anchor="_Toc116278811" w:history="1">
+          <w:hyperlink w:anchor="_Toc116284507" w:history="1">
             <w:r>
               <w:rPr>
                 <w:rStyle w:val="Hyperlink"/>
                 <w:noProof/>
               </w:rPr>
-              <w:t>src/views/CategoryListView.js</w:t>
+              <w:t>src/views/CategoryDetailsView.js</w:t>
             </w:r>
             <w:r>
               <w:rPr>
@@ -624,7 +621,7 @@
                 <w:noProof/>
                 <w:webHidden/>
               </w:rPr>
-              <w:instrText xml:space="preserve"> PAGEREF _Toc116278811 \h </w:instrText>
+              <w:instrText xml:space="preserve"> PAGEREF _Toc116284507 \h </w:instrText>
             </w:r>
             <w:r>
               <w:rPr>
@@ -667,7 +664,7 @@
               <w:lang w:eastAsia="fi-FI"/>
             </w:rPr>
           </w:pPr>
-          <w:hyperlink w:anchor="_Toc116278812" w:history="1">
+          <w:hyperlink w:anchor="_Toc116284508" w:history="1">
             <w:r>
               <w:rPr>
                 <w:rStyle w:val="Hyperlink"/>
@@ -694,7 +691,7 @@
                 <w:noProof/>
                 <w:webHidden/>
               </w:rPr>
-              <w:instrText xml:space="preserve"> PAGEREF _Toc116278812 \h </w:instrText>
+              <w:instrText xml:space="preserve"> PAGEREF _Toc116284508 \h </w:instrText>
             </w:r>
             <w:r>
               <w:rPr>
@@ -737,7 +734,7 @@
               <w:lang w:eastAsia="fi-FI"/>
             </w:rPr>
           </w:pPr>
-          <w:hyperlink w:anchor="_Toc116278813" w:history="1">
+          <w:hyperlink w:anchor="_Toc116284509" w:history="1">
             <w:r>
               <w:rPr>
                 <w:rStyle w:val="Hyperlink"/>
@@ -764,7 +761,7 @@
                 <w:noProof/>
                 <w:webHidden/>
               </w:rPr>
-              <w:instrText xml:space="preserve"> PAGEREF _Toc116278813 \h </w:instrText>
+              <w:instrText xml:space="preserve"> PAGEREF _Toc116284509 \h </w:instrText>
             </w:r>
             <w:r>
               <w:rPr>
@@ -811,7 +808,7 @@
       <w:pPr>
         <w:pStyle w:val="Heading1"/>
       </w:pPr>
-      <w:bookmarkStart w:id="1" w:name="_Toc116278805"/>
+      <w:bookmarkStart w:id="1" w:name="_Toc116284501"/>
       <w:proofErr w:type="spellStart"/>
       <w:r>
         <w:t>public</w:t>
@@ -1635,7 +1632,7 @@
           <w:lang w:eastAsia="fi-FI"/>
         </w:rPr>
       </w:pPr>
-      <w:bookmarkStart w:id="2" w:name="_Toc116278806"/>
+      <w:bookmarkStart w:id="2" w:name="_Toc116284502"/>
       <w:proofErr w:type="spellStart"/>
       <w:r>
         <w:rPr>
@@ -2649,7 +2646,7 @@
           <w:lang w:eastAsia="fi-FI"/>
         </w:rPr>
       </w:pPr>
-      <w:bookmarkStart w:id="3" w:name="_Toc116278807"/>
+      <w:bookmarkStart w:id="3" w:name="_Toc116284503"/>
       <w:proofErr w:type="spellStart"/>
       <w:r>
         <w:lastRenderedPageBreak/>
@@ -4539,7 +4536,7 @@
       <w:pPr>
         <w:pStyle w:val="Heading1"/>
       </w:pPr>
-      <w:bookmarkStart w:id="4" w:name="_Toc116278808"/>
+      <w:bookmarkStart w:id="4" w:name="_Toc116284504"/>
       <w:proofErr w:type="spellStart"/>
       <w:r>
         <w:t>src</w:t>
@@ -5143,7 +5140,7 @@
       <w:pPr>
         <w:pStyle w:val="Heading1"/>
       </w:pPr>
-      <w:bookmarkStart w:id="5" w:name="_Toc116278809"/>
+      <w:bookmarkStart w:id="5" w:name="_Toc116284505"/>
       <w:proofErr w:type="spellStart"/>
       <w:r>
         <w:t>src</w:t>
@@ -6217,7 +6214,7 @@
       <w:pPr>
         <w:pStyle w:val="Heading1"/>
       </w:pPr>
-      <w:bookmarkStart w:id="6" w:name="_Toc116278810"/>
+      <w:bookmarkStart w:id="6" w:name="_Toc116284506"/>
       <w:proofErr w:type="spellStart"/>
       <w:r>
         <w:lastRenderedPageBreak/>
@@ -6418,6 +6415,19 @@
           <w:lang w:eastAsia="fi-FI"/>
         </w:rPr>
       </w:pPr>
+    </w:p>
+    <w:p>
+      <w:pPr>
+        <w:shd w:val="clear" w:color="auto" w:fill="FFFFFF"/>
+        <w:spacing w:after="0" w:line="285" w:lineRule="atLeast"/>
+        <w:rPr>
+          <w:rFonts w:ascii="Consolas" w:eastAsia="Times New Roman" w:hAnsi="Consolas" w:cs="Times New Roman"/>
+          <w:color w:val="000000"/>
+          <w:sz w:val="21"/>
+          <w:szCs w:val="21"/>
+          <w:lang w:eastAsia="fi-FI"/>
+        </w:rPr>
+      </w:pPr>
       <w:r>
         <w:rPr>
           <w:rFonts w:ascii="Consolas" w:eastAsia="Times New Roman" w:hAnsi="Consolas" w:cs="Times New Roman"/>
@@ -6447,7 +6457,7 @@
           <w:szCs w:val="21"/>
           <w:lang w:eastAsia="fi-FI"/>
         </w:rPr>
-        <w:t>CategoryRow</w:t>
+        <w:t>CategoryListItem</w:t>
       </w:r>
       <w:proofErr w:type="spellEnd"/>
       <w:r>
@@ -6523,7 +6533,7 @@
           <w:szCs w:val="21"/>
           <w:lang w:eastAsia="fi-FI"/>
         </w:rPr>
-        <w:t>CategoryRow</w:t>
+        <w:t>CategoryListItem</w:t>
       </w:r>
       <w:proofErr w:type="spellEnd"/>
       <w:r>
@@ -7500,12 +7510,811 @@
       <w:r>
         <w:rPr>
           <w:rFonts w:ascii="Consolas" w:eastAsia="Times New Roman" w:hAnsi="Consolas" w:cs="Times New Roman"/>
+          <w:color w:val="001080"/>
+          <w:sz w:val="21"/>
+          <w:szCs w:val="21"/>
+          <w:lang w:eastAsia="fi-FI"/>
+        </w:rPr>
+        <w:t>dao</w:t>
+      </w:r>
+      <w:r>
+        <w:rPr>
+          <w:rFonts w:ascii="Consolas" w:eastAsia="Times New Roman" w:hAnsi="Consolas" w:cs="Times New Roman"/>
+          <w:color w:val="000000"/>
+          <w:sz w:val="21"/>
+          <w:szCs w:val="21"/>
+          <w:lang w:eastAsia="fi-FI"/>
+        </w:rPr>
+        <w:t>.</w:t>
+      </w:r>
+      <w:r>
+        <w:rPr>
+          <w:rFonts w:ascii="Consolas" w:eastAsia="Times New Roman" w:hAnsi="Consolas" w:cs="Times New Roman"/>
+          <w:color w:val="795E26"/>
+          <w:sz w:val="21"/>
+          <w:szCs w:val="21"/>
+          <w:lang w:eastAsia="fi-FI"/>
+        </w:rPr>
+        <w:t>fetchCategories</w:t>
+      </w:r>
+      <w:proofErr w:type="spellEnd"/>
+      <w:r>
+        <w:rPr>
+          <w:rFonts w:ascii="Consolas" w:eastAsia="Times New Roman" w:hAnsi="Consolas" w:cs="Times New Roman"/>
+          <w:color w:val="000000"/>
+          <w:sz w:val="21"/>
+          <w:szCs w:val="21"/>
+          <w:lang w:eastAsia="fi-FI"/>
+        </w:rPr>
+        <w:t>();</w:t>
+      </w:r>
+    </w:p>
+    <w:p>
+      <w:pPr>
+        <w:shd w:val="clear" w:color="auto" w:fill="FFFFFF"/>
+        <w:spacing w:after="0" w:line="285" w:lineRule="atLeast"/>
+        <w:rPr>
+          <w:rFonts w:ascii="Consolas" w:eastAsia="Times New Roman" w:hAnsi="Consolas" w:cs="Times New Roman"/>
+          <w:color w:val="000000"/>
+          <w:sz w:val="21"/>
+          <w:szCs w:val="21"/>
+          <w:lang w:eastAsia="fi-FI"/>
+        </w:rPr>
+      </w:pPr>
+      <w:r>
+        <w:rPr>
+          <w:rFonts w:ascii="Consolas" w:eastAsia="Times New Roman" w:hAnsi="Consolas" w:cs="Times New Roman"/>
+          <w:color w:val="000000"/>
+          <w:sz w:val="21"/>
+          <w:szCs w:val="21"/>
+          <w:lang w:eastAsia="fi-FI"/>
+        </w:rPr>
+        <w:t xml:space="preserve">            </w:t>
+      </w:r>
+      <w:proofErr w:type="spellStart"/>
+      <w:r>
+        <w:rPr>
+          <w:rFonts w:ascii="Consolas" w:eastAsia="Times New Roman" w:hAnsi="Consolas" w:cs="Times New Roman"/>
+          <w:color w:val="795E26"/>
+          <w:sz w:val="21"/>
+          <w:szCs w:val="21"/>
+          <w:lang w:eastAsia="fi-FI"/>
+        </w:rPr>
+        <w:t>setCategories</w:t>
+      </w:r>
+      <w:proofErr w:type="spellEnd"/>
+      <w:r>
+        <w:rPr>
+          <w:rFonts w:ascii="Consolas" w:eastAsia="Times New Roman" w:hAnsi="Consolas" w:cs="Times New Roman"/>
+          <w:color w:val="000000"/>
+          <w:sz w:val="21"/>
+          <w:szCs w:val="21"/>
+          <w:lang w:eastAsia="fi-FI"/>
+        </w:rPr>
+        <w:t>(</w:t>
+      </w:r>
+      <w:r>
+        <w:rPr>
+          <w:rFonts w:ascii="Consolas" w:eastAsia="Times New Roman" w:hAnsi="Consolas" w:cs="Times New Roman"/>
           <w:color w:val="0070C1"/>
           <w:sz w:val="21"/>
           <w:szCs w:val="21"/>
           <w:lang w:eastAsia="fi-FI"/>
         </w:rPr>
-        <w:t>dao</w:t>
+        <w:t>data</w:t>
+      </w:r>
+      <w:r>
+        <w:rPr>
+          <w:rFonts w:ascii="Consolas" w:eastAsia="Times New Roman" w:hAnsi="Consolas" w:cs="Times New Roman"/>
+          <w:color w:val="000000"/>
+          <w:sz w:val="21"/>
+          <w:szCs w:val="21"/>
+          <w:lang w:eastAsia="fi-FI"/>
+        </w:rPr>
+        <w:t>);</w:t>
+      </w:r>
+    </w:p>
+    <w:p>
+      <w:pPr>
+        <w:shd w:val="clear" w:color="auto" w:fill="FFFFFF"/>
+        <w:spacing w:after="0" w:line="285" w:lineRule="atLeast"/>
+        <w:rPr>
+          <w:rFonts w:ascii="Consolas" w:eastAsia="Times New Roman" w:hAnsi="Consolas" w:cs="Times New Roman"/>
+          <w:color w:val="000000"/>
+          <w:sz w:val="21"/>
+          <w:szCs w:val="21"/>
+          <w:lang w:eastAsia="fi-FI"/>
+        </w:rPr>
+      </w:pPr>
+      <w:r>
+        <w:rPr>
+          <w:rFonts w:ascii="Consolas" w:eastAsia="Times New Roman" w:hAnsi="Consolas" w:cs="Times New Roman"/>
+          <w:color w:val="000000"/>
+          <w:sz w:val="21"/>
+          <w:szCs w:val="21"/>
+          <w:lang w:eastAsia="fi-FI"/>
+        </w:rPr>
+        <w:t>        }</w:t>
+      </w:r>
+    </w:p>
+    <w:p>
+      <w:pPr>
+        <w:shd w:val="clear" w:color="auto" w:fill="FFFFFF"/>
+        <w:spacing w:after="0" w:line="285" w:lineRule="atLeast"/>
+        <w:rPr>
+          <w:rFonts w:ascii="Consolas" w:eastAsia="Times New Roman" w:hAnsi="Consolas" w:cs="Times New Roman"/>
+          <w:color w:val="000000"/>
+          <w:sz w:val="21"/>
+          <w:szCs w:val="21"/>
+          <w:lang w:eastAsia="fi-FI"/>
+        </w:rPr>
+      </w:pPr>
+      <w:r>
+        <w:rPr>
+          <w:rFonts w:ascii="Consolas" w:eastAsia="Times New Roman" w:hAnsi="Consolas" w:cs="Times New Roman"/>
+          <w:color w:val="000000"/>
+          <w:sz w:val="21"/>
+          <w:szCs w:val="21"/>
+          <w:lang w:eastAsia="fi-FI"/>
+        </w:rPr>
+        <w:t xml:space="preserve">        </w:t>
+      </w:r>
+      <w:proofErr w:type="spellStart"/>
+      <w:r>
+        <w:rPr>
+          <w:rFonts w:ascii="Consolas" w:eastAsia="Times New Roman" w:hAnsi="Consolas" w:cs="Times New Roman"/>
+          <w:color w:val="795E26"/>
+          <w:sz w:val="21"/>
+          <w:szCs w:val="21"/>
+          <w:lang w:eastAsia="fi-FI"/>
+        </w:rPr>
+        <w:t>refreshCategories</w:t>
+      </w:r>
+      <w:proofErr w:type="spellEnd"/>
+      <w:r>
+        <w:rPr>
+          <w:rFonts w:ascii="Consolas" w:eastAsia="Times New Roman" w:hAnsi="Consolas" w:cs="Times New Roman"/>
+          <w:color w:val="000000"/>
+          <w:sz w:val="21"/>
+          <w:szCs w:val="21"/>
+          <w:lang w:eastAsia="fi-FI"/>
+        </w:rPr>
+        <w:t>();</w:t>
+      </w:r>
+    </w:p>
+    <w:p>
+      <w:pPr>
+        <w:shd w:val="clear" w:color="auto" w:fill="FFFFFF"/>
+        <w:spacing w:after="0" w:line="285" w:lineRule="atLeast"/>
+        <w:rPr>
+          <w:rFonts w:ascii="Consolas" w:eastAsia="Times New Roman" w:hAnsi="Consolas" w:cs="Times New Roman"/>
+          <w:color w:val="000000"/>
+          <w:sz w:val="21"/>
+          <w:szCs w:val="21"/>
+          <w:lang w:eastAsia="fi-FI"/>
+        </w:rPr>
+      </w:pPr>
+      <w:r>
+        <w:rPr>
+          <w:rFonts w:ascii="Consolas" w:eastAsia="Times New Roman" w:hAnsi="Consolas" w:cs="Times New Roman"/>
+          <w:color w:val="000000"/>
+          <w:sz w:val="21"/>
+          <w:szCs w:val="21"/>
+          <w:lang w:eastAsia="fi-FI"/>
+        </w:rPr>
+        <w:t>    },[]);</w:t>
+      </w:r>
+    </w:p>
+    <w:p>
+      <w:pPr>
+        <w:shd w:val="clear" w:color="auto" w:fill="FFFFFF"/>
+        <w:spacing w:after="0" w:line="285" w:lineRule="atLeast"/>
+        <w:rPr>
+          <w:rFonts w:ascii="Consolas" w:eastAsia="Times New Roman" w:hAnsi="Consolas" w:cs="Times New Roman"/>
+          <w:color w:val="000000"/>
+          <w:sz w:val="21"/>
+          <w:szCs w:val="21"/>
+          <w:lang w:eastAsia="fi-FI"/>
+        </w:rPr>
+      </w:pPr>
+    </w:p>
+    <w:p>
+      <w:pPr>
+        <w:shd w:val="clear" w:color="auto" w:fill="FFFFFF"/>
+        <w:spacing w:after="0" w:line="285" w:lineRule="atLeast"/>
+        <w:rPr>
+          <w:rFonts w:ascii="Consolas" w:eastAsia="Times New Roman" w:hAnsi="Consolas" w:cs="Times New Roman"/>
+          <w:color w:val="000000"/>
+          <w:sz w:val="21"/>
+          <w:szCs w:val="21"/>
+          <w:lang w:eastAsia="fi-FI"/>
+        </w:rPr>
+      </w:pPr>
+      <w:r>
+        <w:rPr>
+          <w:rFonts w:ascii="Consolas" w:eastAsia="Times New Roman" w:hAnsi="Consolas" w:cs="Times New Roman"/>
+          <w:color w:val="000000"/>
+          <w:sz w:val="21"/>
+          <w:szCs w:val="21"/>
+          <w:lang w:eastAsia="fi-FI"/>
+        </w:rPr>
+        <w:t xml:space="preserve">    </w:t>
+      </w:r>
+      <w:proofErr w:type="spellStart"/>
+      <w:r>
+        <w:rPr>
+          <w:rFonts w:ascii="Consolas" w:eastAsia="Times New Roman" w:hAnsi="Consolas" w:cs="Times New Roman"/>
+          <w:color w:val="795E26"/>
+          <w:sz w:val="21"/>
+          <w:szCs w:val="21"/>
+          <w:lang w:eastAsia="fi-FI"/>
+        </w:rPr>
+        <w:t>useEffect</w:t>
+      </w:r>
+      <w:proofErr w:type="spellEnd"/>
+      <w:r>
+        <w:rPr>
+          <w:rFonts w:ascii="Consolas" w:eastAsia="Times New Roman" w:hAnsi="Consolas" w:cs="Times New Roman"/>
+          <w:color w:val="000000"/>
+          <w:sz w:val="21"/>
+          <w:szCs w:val="21"/>
+          <w:lang w:eastAsia="fi-FI"/>
+        </w:rPr>
+        <w:t xml:space="preserve">(() </w:t>
+      </w:r>
+      <w:r>
+        <w:rPr>
+          <w:rFonts w:ascii="Consolas" w:eastAsia="Times New Roman" w:hAnsi="Consolas" w:cs="Times New Roman"/>
+          <w:color w:val="0000FF"/>
+          <w:sz w:val="21"/>
+          <w:szCs w:val="21"/>
+          <w:lang w:eastAsia="fi-FI"/>
+        </w:rPr>
+        <w:t>=&gt;</w:t>
+      </w:r>
+      <w:r>
+        <w:rPr>
+          <w:rFonts w:ascii="Consolas" w:eastAsia="Times New Roman" w:hAnsi="Consolas" w:cs="Times New Roman"/>
+          <w:color w:val="000000"/>
+          <w:sz w:val="21"/>
+          <w:szCs w:val="21"/>
+          <w:lang w:eastAsia="fi-FI"/>
+        </w:rPr>
+        <w:t xml:space="preserve"> {</w:t>
+      </w:r>
+    </w:p>
+    <w:p>
+      <w:pPr>
+        <w:shd w:val="clear" w:color="auto" w:fill="FFFFFF"/>
+        <w:spacing w:after="0" w:line="285" w:lineRule="atLeast"/>
+        <w:rPr>
+          <w:rFonts w:ascii="Consolas" w:eastAsia="Times New Roman" w:hAnsi="Consolas" w:cs="Times New Roman"/>
+          <w:color w:val="000000"/>
+          <w:sz w:val="21"/>
+          <w:szCs w:val="21"/>
+          <w:lang w:eastAsia="fi-FI"/>
+        </w:rPr>
+      </w:pPr>
+      <w:r>
+        <w:rPr>
+          <w:rFonts w:ascii="Consolas" w:eastAsia="Times New Roman" w:hAnsi="Consolas" w:cs="Times New Roman"/>
+          <w:color w:val="000000"/>
+          <w:sz w:val="21"/>
+          <w:szCs w:val="21"/>
+          <w:lang w:eastAsia="fi-FI"/>
+        </w:rPr>
+        <w:t xml:space="preserve">        </w:t>
+      </w:r>
+      <w:r>
+        <w:rPr>
+          <w:rFonts w:ascii="Consolas" w:eastAsia="Times New Roman" w:hAnsi="Consolas" w:cs="Times New Roman"/>
+          <w:color w:val="008000"/>
+          <w:sz w:val="21"/>
+          <w:szCs w:val="21"/>
+          <w:lang w:eastAsia="fi-FI"/>
+        </w:rPr>
+        <w:t>// ...</w:t>
+      </w:r>
+      <w:proofErr w:type="spellStart"/>
+      <w:r>
+        <w:rPr>
+          <w:rFonts w:ascii="Consolas" w:eastAsia="Times New Roman" w:hAnsi="Consolas" w:cs="Times New Roman"/>
+          <w:color w:val="008000"/>
+          <w:sz w:val="21"/>
+          <w:szCs w:val="21"/>
+          <w:lang w:eastAsia="fi-FI"/>
+        </w:rPr>
+        <w:t>do</w:t>
+      </w:r>
+      <w:proofErr w:type="spellEnd"/>
+      <w:r>
+        <w:rPr>
+          <w:rFonts w:ascii="Consolas" w:eastAsia="Times New Roman" w:hAnsi="Consolas" w:cs="Times New Roman"/>
+          <w:color w:val="008000"/>
+          <w:sz w:val="21"/>
+          <w:szCs w:val="21"/>
+          <w:lang w:eastAsia="fi-FI"/>
+        </w:rPr>
+        <w:t xml:space="preserve"> </w:t>
+      </w:r>
+      <w:proofErr w:type="spellStart"/>
+      <w:r>
+        <w:rPr>
+          <w:rFonts w:ascii="Consolas" w:eastAsia="Times New Roman" w:hAnsi="Consolas" w:cs="Times New Roman"/>
+          <w:color w:val="008000"/>
+          <w:sz w:val="21"/>
+          <w:szCs w:val="21"/>
+          <w:lang w:eastAsia="fi-FI"/>
+        </w:rPr>
+        <w:t>something</w:t>
+      </w:r>
+      <w:proofErr w:type="spellEnd"/>
+      <w:r>
+        <w:rPr>
+          <w:rFonts w:ascii="Consolas" w:eastAsia="Times New Roman" w:hAnsi="Consolas" w:cs="Times New Roman"/>
+          <w:color w:val="008000"/>
+          <w:sz w:val="21"/>
+          <w:szCs w:val="21"/>
+          <w:lang w:eastAsia="fi-FI"/>
+        </w:rPr>
+        <w:t xml:space="preserve"> </w:t>
+      </w:r>
+      <w:proofErr w:type="spellStart"/>
+      <w:r>
+        <w:rPr>
+          <w:rFonts w:ascii="Consolas" w:eastAsia="Times New Roman" w:hAnsi="Consolas" w:cs="Times New Roman"/>
+          <w:color w:val="008000"/>
+          <w:sz w:val="21"/>
+          <w:szCs w:val="21"/>
+          <w:lang w:eastAsia="fi-FI"/>
+        </w:rPr>
+        <w:t>when</w:t>
+      </w:r>
+      <w:proofErr w:type="spellEnd"/>
+      <w:r>
+        <w:rPr>
+          <w:rFonts w:ascii="Consolas" w:eastAsia="Times New Roman" w:hAnsi="Consolas" w:cs="Times New Roman"/>
+          <w:color w:val="008000"/>
+          <w:sz w:val="21"/>
+          <w:szCs w:val="21"/>
+          <w:lang w:eastAsia="fi-FI"/>
+        </w:rPr>
+        <w:t xml:space="preserve"> 1. </w:t>
+      </w:r>
+      <w:proofErr w:type="spellStart"/>
+      <w:r>
+        <w:rPr>
+          <w:rFonts w:ascii="Consolas" w:eastAsia="Times New Roman" w:hAnsi="Consolas" w:cs="Times New Roman"/>
+          <w:color w:val="008000"/>
+          <w:sz w:val="21"/>
+          <w:szCs w:val="21"/>
+          <w:lang w:eastAsia="fi-FI"/>
+        </w:rPr>
+        <w:t>component</w:t>
+      </w:r>
+      <w:proofErr w:type="spellEnd"/>
+      <w:r>
+        <w:rPr>
+          <w:rFonts w:ascii="Consolas" w:eastAsia="Times New Roman" w:hAnsi="Consolas" w:cs="Times New Roman"/>
+          <w:color w:val="008000"/>
+          <w:sz w:val="21"/>
+          <w:szCs w:val="21"/>
+          <w:lang w:eastAsia="fi-FI"/>
+        </w:rPr>
+        <w:t xml:space="preserve"> </w:t>
+      </w:r>
+      <w:proofErr w:type="spellStart"/>
+      <w:r>
+        <w:rPr>
+          <w:rFonts w:ascii="Consolas" w:eastAsia="Times New Roman" w:hAnsi="Consolas" w:cs="Times New Roman"/>
+          <w:color w:val="008000"/>
+          <w:sz w:val="21"/>
+          <w:szCs w:val="21"/>
+          <w:lang w:eastAsia="fi-FI"/>
+        </w:rPr>
+        <w:t>did</w:t>
+      </w:r>
+      <w:proofErr w:type="spellEnd"/>
+      <w:r>
+        <w:rPr>
+          <w:rFonts w:ascii="Consolas" w:eastAsia="Times New Roman" w:hAnsi="Consolas" w:cs="Times New Roman"/>
+          <w:color w:val="008000"/>
+          <w:sz w:val="21"/>
+          <w:szCs w:val="21"/>
+          <w:lang w:eastAsia="fi-FI"/>
+        </w:rPr>
+        <w:t xml:space="preserve"> </w:t>
+      </w:r>
+      <w:proofErr w:type="spellStart"/>
+      <w:r>
+        <w:rPr>
+          <w:rFonts w:ascii="Consolas" w:eastAsia="Times New Roman" w:hAnsi="Consolas" w:cs="Times New Roman"/>
+          <w:color w:val="008000"/>
+          <w:sz w:val="21"/>
+          <w:szCs w:val="21"/>
+          <w:lang w:eastAsia="fi-FI"/>
+        </w:rPr>
+        <w:t>mount</w:t>
+      </w:r>
+      <w:proofErr w:type="spellEnd"/>
+    </w:p>
+    <w:p>
+      <w:pPr>
+        <w:shd w:val="clear" w:color="auto" w:fill="FFFFFF"/>
+        <w:spacing w:after="0" w:line="285" w:lineRule="atLeast"/>
+        <w:rPr>
+          <w:rFonts w:ascii="Consolas" w:eastAsia="Times New Roman" w:hAnsi="Consolas" w:cs="Times New Roman"/>
+          <w:color w:val="000000"/>
+          <w:sz w:val="21"/>
+          <w:szCs w:val="21"/>
+          <w:lang w:eastAsia="fi-FI"/>
+        </w:rPr>
+      </w:pPr>
+      <w:r>
+        <w:rPr>
+          <w:rFonts w:ascii="Consolas" w:eastAsia="Times New Roman" w:hAnsi="Consolas" w:cs="Times New Roman"/>
+          <w:color w:val="000000"/>
+          <w:sz w:val="21"/>
+          <w:szCs w:val="21"/>
+          <w:lang w:eastAsia="fi-FI"/>
+        </w:rPr>
+        <w:t xml:space="preserve">        </w:t>
+      </w:r>
+      <w:r>
+        <w:rPr>
+          <w:rFonts w:ascii="Consolas" w:eastAsia="Times New Roman" w:hAnsi="Consolas" w:cs="Times New Roman"/>
+          <w:color w:val="008000"/>
+          <w:sz w:val="21"/>
+          <w:szCs w:val="21"/>
+          <w:lang w:eastAsia="fi-FI"/>
+        </w:rPr>
+        <w:t xml:space="preserve">// 2. </w:t>
+      </w:r>
+      <w:proofErr w:type="spellStart"/>
+      <w:r>
+        <w:rPr>
+          <w:rFonts w:ascii="Consolas" w:eastAsia="Times New Roman" w:hAnsi="Consolas" w:cs="Times New Roman"/>
+          <w:color w:val="008000"/>
+          <w:sz w:val="21"/>
+          <w:szCs w:val="21"/>
+          <w:lang w:eastAsia="fi-FI"/>
+        </w:rPr>
+        <w:t>categories</w:t>
+      </w:r>
+      <w:proofErr w:type="spellEnd"/>
+      <w:r>
+        <w:rPr>
+          <w:rFonts w:ascii="Consolas" w:eastAsia="Times New Roman" w:hAnsi="Consolas" w:cs="Times New Roman"/>
+          <w:color w:val="008000"/>
+          <w:sz w:val="21"/>
+          <w:szCs w:val="21"/>
+          <w:lang w:eastAsia="fi-FI"/>
+        </w:rPr>
+        <w:t xml:space="preserve"> </w:t>
+      </w:r>
+      <w:proofErr w:type="spellStart"/>
+      <w:r>
+        <w:rPr>
+          <w:rFonts w:ascii="Consolas" w:eastAsia="Times New Roman" w:hAnsi="Consolas" w:cs="Times New Roman"/>
+          <w:color w:val="008000"/>
+          <w:sz w:val="21"/>
+          <w:szCs w:val="21"/>
+          <w:lang w:eastAsia="fi-FI"/>
+        </w:rPr>
+        <w:t>state</w:t>
+      </w:r>
+      <w:proofErr w:type="spellEnd"/>
+      <w:r>
+        <w:rPr>
+          <w:rFonts w:ascii="Consolas" w:eastAsia="Times New Roman" w:hAnsi="Consolas" w:cs="Times New Roman"/>
+          <w:color w:val="008000"/>
+          <w:sz w:val="21"/>
+          <w:szCs w:val="21"/>
+          <w:lang w:eastAsia="fi-FI"/>
+        </w:rPr>
+        <w:t xml:space="preserve"> </w:t>
+      </w:r>
+      <w:proofErr w:type="spellStart"/>
+      <w:r>
+        <w:rPr>
+          <w:rFonts w:ascii="Consolas" w:eastAsia="Times New Roman" w:hAnsi="Consolas" w:cs="Times New Roman"/>
+          <w:color w:val="008000"/>
+          <w:sz w:val="21"/>
+          <w:szCs w:val="21"/>
+          <w:lang w:eastAsia="fi-FI"/>
+        </w:rPr>
+        <w:t>changes</w:t>
+      </w:r>
+      <w:proofErr w:type="spellEnd"/>
+    </w:p>
+    <w:p>
+      <w:pPr>
+        <w:shd w:val="clear" w:color="auto" w:fill="FFFFFF"/>
+        <w:spacing w:after="0" w:line="285" w:lineRule="atLeast"/>
+        <w:rPr>
+          <w:rFonts w:ascii="Consolas" w:eastAsia="Times New Roman" w:hAnsi="Consolas" w:cs="Times New Roman"/>
+          <w:color w:val="000000"/>
+          <w:sz w:val="21"/>
+          <w:szCs w:val="21"/>
+          <w:lang w:eastAsia="fi-FI"/>
+        </w:rPr>
+      </w:pPr>
+      <w:r>
+        <w:rPr>
+          <w:rFonts w:ascii="Consolas" w:eastAsia="Times New Roman" w:hAnsi="Consolas" w:cs="Times New Roman"/>
+          <w:color w:val="000000"/>
+          <w:sz w:val="21"/>
+          <w:szCs w:val="21"/>
+          <w:lang w:eastAsia="fi-FI"/>
+        </w:rPr>
+        <w:t>    },[</w:t>
+      </w:r>
+      <w:proofErr w:type="spellStart"/>
+      <w:r>
+        <w:rPr>
+          <w:rFonts w:ascii="Consolas" w:eastAsia="Times New Roman" w:hAnsi="Consolas" w:cs="Times New Roman"/>
+          <w:color w:val="0070C1"/>
+          <w:sz w:val="21"/>
+          <w:szCs w:val="21"/>
+          <w:lang w:eastAsia="fi-FI"/>
+        </w:rPr>
+        <w:t>categories</w:t>
+      </w:r>
+      <w:proofErr w:type="spellEnd"/>
+      <w:r>
+        <w:rPr>
+          <w:rFonts w:ascii="Consolas" w:eastAsia="Times New Roman" w:hAnsi="Consolas" w:cs="Times New Roman"/>
+          <w:color w:val="000000"/>
+          <w:sz w:val="21"/>
+          <w:szCs w:val="21"/>
+          <w:lang w:eastAsia="fi-FI"/>
+        </w:rPr>
+        <w:t>]);</w:t>
+      </w:r>
+    </w:p>
+    <w:p>
+      <w:pPr>
+        <w:shd w:val="clear" w:color="auto" w:fill="FFFFFF"/>
+        <w:spacing w:after="0" w:line="285" w:lineRule="atLeast"/>
+        <w:rPr>
+          <w:rFonts w:ascii="Consolas" w:eastAsia="Times New Roman" w:hAnsi="Consolas" w:cs="Times New Roman"/>
+          <w:color w:val="000000"/>
+          <w:sz w:val="21"/>
+          <w:szCs w:val="21"/>
+          <w:lang w:eastAsia="fi-FI"/>
+        </w:rPr>
+      </w:pPr>
+    </w:p>
+    <w:p>
+      <w:pPr>
+        <w:shd w:val="clear" w:color="auto" w:fill="FFFFFF"/>
+        <w:spacing w:after="0" w:line="285" w:lineRule="atLeast"/>
+        <w:rPr>
+          <w:rFonts w:ascii="Consolas" w:eastAsia="Times New Roman" w:hAnsi="Consolas" w:cs="Times New Roman"/>
+          <w:color w:val="000000"/>
+          <w:sz w:val="21"/>
+          <w:szCs w:val="21"/>
+          <w:lang w:eastAsia="fi-FI"/>
+        </w:rPr>
+      </w:pPr>
+      <w:r>
+        <w:rPr>
+          <w:rFonts w:ascii="Consolas" w:eastAsia="Times New Roman" w:hAnsi="Consolas" w:cs="Times New Roman"/>
+          <w:color w:val="000000"/>
+          <w:sz w:val="21"/>
+          <w:szCs w:val="21"/>
+          <w:lang w:eastAsia="fi-FI"/>
+        </w:rPr>
+        <w:t xml:space="preserve">    </w:t>
+      </w:r>
+      <w:proofErr w:type="spellStart"/>
+      <w:r>
+        <w:rPr>
+          <w:rFonts w:ascii="Consolas" w:eastAsia="Times New Roman" w:hAnsi="Consolas" w:cs="Times New Roman"/>
+          <w:color w:val="AF00DB"/>
+          <w:sz w:val="21"/>
+          <w:szCs w:val="21"/>
+          <w:lang w:eastAsia="fi-FI"/>
+        </w:rPr>
+        <w:t>return</w:t>
+      </w:r>
+      <w:proofErr w:type="spellEnd"/>
+      <w:r>
+        <w:rPr>
+          <w:rFonts w:ascii="Consolas" w:eastAsia="Times New Roman" w:hAnsi="Consolas" w:cs="Times New Roman"/>
+          <w:color w:val="000000"/>
+          <w:sz w:val="21"/>
+          <w:szCs w:val="21"/>
+          <w:lang w:eastAsia="fi-FI"/>
+        </w:rPr>
+        <w:t xml:space="preserve"> (</w:t>
+      </w:r>
+    </w:p>
+    <w:p>
+      <w:pPr>
+        <w:shd w:val="clear" w:color="auto" w:fill="FFFFFF"/>
+        <w:spacing w:after="0" w:line="285" w:lineRule="atLeast"/>
+        <w:rPr>
+          <w:rFonts w:ascii="Consolas" w:eastAsia="Times New Roman" w:hAnsi="Consolas" w:cs="Times New Roman"/>
+          <w:color w:val="000000"/>
+          <w:sz w:val="21"/>
+          <w:szCs w:val="21"/>
+          <w:lang w:eastAsia="fi-FI"/>
+        </w:rPr>
+      </w:pPr>
+      <w:r>
+        <w:rPr>
+          <w:rFonts w:ascii="Consolas" w:eastAsia="Times New Roman" w:hAnsi="Consolas" w:cs="Times New Roman"/>
+          <w:color w:val="000000"/>
+          <w:sz w:val="21"/>
+          <w:szCs w:val="21"/>
+          <w:lang w:eastAsia="fi-FI"/>
+        </w:rPr>
+        <w:t xml:space="preserve">        </w:t>
+      </w:r>
+      <w:r>
+        <w:rPr>
+          <w:rFonts w:ascii="Consolas" w:eastAsia="Times New Roman" w:hAnsi="Consolas" w:cs="Times New Roman"/>
+          <w:color w:val="800000"/>
+          <w:sz w:val="21"/>
+          <w:szCs w:val="21"/>
+          <w:lang w:eastAsia="fi-FI"/>
+        </w:rPr>
+        <w:t>&lt;&gt;</w:t>
+      </w:r>
+    </w:p>
+    <w:p>
+      <w:pPr>
+        <w:shd w:val="clear" w:color="auto" w:fill="FFFFFF"/>
+        <w:spacing w:after="0" w:line="285" w:lineRule="atLeast"/>
+        <w:rPr>
+          <w:rFonts w:ascii="Consolas" w:eastAsia="Times New Roman" w:hAnsi="Consolas" w:cs="Times New Roman"/>
+          <w:color w:val="000000"/>
+          <w:sz w:val="21"/>
+          <w:szCs w:val="21"/>
+          <w:lang w:eastAsia="fi-FI"/>
+        </w:rPr>
+      </w:pPr>
+      <w:r>
+        <w:rPr>
+          <w:rFonts w:ascii="Consolas" w:eastAsia="Times New Roman" w:hAnsi="Consolas" w:cs="Times New Roman"/>
+          <w:color w:val="000000"/>
+          <w:sz w:val="21"/>
+          <w:szCs w:val="21"/>
+          <w:lang w:eastAsia="fi-FI"/>
+        </w:rPr>
+        <w:t xml:space="preserve">        </w:t>
+      </w:r>
+      <w:r>
+        <w:rPr>
+          <w:rFonts w:ascii="Consolas" w:eastAsia="Times New Roman" w:hAnsi="Consolas" w:cs="Times New Roman"/>
+          <w:color w:val="800000"/>
+          <w:sz w:val="21"/>
+          <w:szCs w:val="21"/>
+          <w:lang w:eastAsia="fi-FI"/>
+        </w:rPr>
+        <w:t>&lt;h3&gt;</w:t>
+      </w:r>
+      <w:proofErr w:type="spellStart"/>
+      <w:r>
+        <w:rPr>
+          <w:rFonts w:ascii="Consolas" w:eastAsia="Times New Roman" w:hAnsi="Consolas" w:cs="Times New Roman"/>
+          <w:color w:val="000000"/>
+          <w:sz w:val="21"/>
+          <w:szCs w:val="21"/>
+          <w:lang w:eastAsia="fi-FI"/>
+        </w:rPr>
+        <w:t>Categories</w:t>
+      </w:r>
+      <w:proofErr w:type="spellEnd"/>
+      <w:r>
+        <w:rPr>
+          <w:rFonts w:ascii="Consolas" w:eastAsia="Times New Roman" w:hAnsi="Consolas" w:cs="Times New Roman"/>
+          <w:color w:val="800000"/>
+          <w:sz w:val="21"/>
+          <w:szCs w:val="21"/>
+          <w:lang w:eastAsia="fi-FI"/>
+        </w:rPr>
+        <w:t>&lt;/h3&gt;</w:t>
+      </w:r>
+    </w:p>
+    <w:p>
+      <w:pPr>
+        <w:shd w:val="clear" w:color="auto" w:fill="FFFFFF"/>
+        <w:spacing w:after="0" w:line="285" w:lineRule="atLeast"/>
+        <w:rPr>
+          <w:rFonts w:ascii="Consolas" w:eastAsia="Times New Roman" w:hAnsi="Consolas" w:cs="Times New Roman"/>
+          <w:color w:val="000000"/>
+          <w:sz w:val="21"/>
+          <w:szCs w:val="21"/>
+          <w:lang w:eastAsia="fi-FI"/>
+        </w:rPr>
+      </w:pPr>
+      <w:r>
+        <w:rPr>
+          <w:rFonts w:ascii="Consolas" w:eastAsia="Times New Roman" w:hAnsi="Consolas" w:cs="Times New Roman"/>
+          <w:color w:val="000000"/>
+          <w:sz w:val="21"/>
+          <w:szCs w:val="21"/>
+          <w:lang w:eastAsia="fi-FI"/>
+        </w:rPr>
+        <w:t xml:space="preserve">        </w:t>
+      </w:r>
+      <w:r>
+        <w:rPr>
+          <w:rFonts w:ascii="Consolas" w:eastAsia="Times New Roman" w:hAnsi="Consolas" w:cs="Times New Roman"/>
+          <w:color w:val="800000"/>
+          <w:sz w:val="21"/>
+          <w:szCs w:val="21"/>
+          <w:lang w:eastAsia="fi-FI"/>
+        </w:rPr>
+        <w:t>&lt;div&gt;</w:t>
+      </w:r>
+    </w:p>
+    <w:p>
+      <w:pPr>
+        <w:shd w:val="clear" w:color="auto" w:fill="FFFFFF"/>
+        <w:spacing w:after="0" w:line="285" w:lineRule="atLeast"/>
+        <w:rPr>
+          <w:rFonts w:ascii="Consolas" w:eastAsia="Times New Roman" w:hAnsi="Consolas" w:cs="Times New Roman"/>
+          <w:color w:val="000000"/>
+          <w:sz w:val="21"/>
+          <w:szCs w:val="21"/>
+          <w:lang w:eastAsia="fi-FI"/>
+        </w:rPr>
+      </w:pPr>
+      <w:r>
+        <w:rPr>
+          <w:rFonts w:ascii="Consolas" w:eastAsia="Times New Roman" w:hAnsi="Consolas" w:cs="Times New Roman"/>
+          <w:color w:val="000000"/>
+          <w:sz w:val="21"/>
+          <w:szCs w:val="21"/>
+          <w:lang w:eastAsia="fi-FI"/>
+        </w:rPr>
+        <w:t xml:space="preserve">            </w:t>
+      </w:r>
+      <w:r>
+        <w:rPr>
+          <w:rFonts w:ascii="Consolas" w:eastAsia="Times New Roman" w:hAnsi="Consolas" w:cs="Times New Roman"/>
+          <w:color w:val="0000FF"/>
+          <w:sz w:val="21"/>
+          <w:szCs w:val="21"/>
+          <w:lang w:eastAsia="fi-FI"/>
+        </w:rPr>
+        <w:t>{</w:t>
+      </w:r>
+      <w:proofErr w:type="spellStart"/>
+      <w:r>
+        <w:rPr>
+          <w:rFonts w:ascii="Consolas" w:eastAsia="Times New Roman" w:hAnsi="Consolas" w:cs="Times New Roman"/>
+          <w:color w:val="0070C1"/>
+          <w:sz w:val="21"/>
+          <w:szCs w:val="21"/>
+          <w:lang w:eastAsia="fi-FI"/>
+        </w:rPr>
+        <w:t>categories</w:t>
+      </w:r>
+      <w:proofErr w:type="spellEnd"/>
+      <w:r>
+        <w:rPr>
+          <w:rFonts w:ascii="Consolas" w:eastAsia="Times New Roman" w:hAnsi="Consolas" w:cs="Times New Roman"/>
+          <w:color w:val="000000"/>
+          <w:sz w:val="21"/>
+          <w:szCs w:val="21"/>
+          <w:lang w:eastAsia="fi-FI"/>
+        </w:rPr>
+        <w:t xml:space="preserve"> &amp;&amp; </w:t>
+      </w:r>
+      <w:proofErr w:type="spellStart"/>
+      <w:r>
+        <w:rPr>
+          <w:rFonts w:ascii="Consolas" w:eastAsia="Times New Roman" w:hAnsi="Consolas" w:cs="Times New Roman"/>
+          <w:color w:val="0070C1"/>
+          <w:sz w:val="21"/>
+          <w:szCs w:val="21"/>
+          <w:lang w:eastAsia="fi-FI"/>
+        </w:rPr>
+        <w:t>categories</w:t>
       </w:r>
       <w:r>
         <w:rPr>
@@ -7520,46 +8329,769 @@
       <w:r>
         <w:rPr>
           <w:rFonts w:ascii="Consolas" w:eastAsia="Times New Roman" w:hAnsi="Consolas" w:cs="Times New Roman"/>
+          <w:color w:val="001080"/>
+          <w:sz w:val="21"/>
+          <w:szCs w:val="21"/>
+          <w:lang w:eastAsia="fi-FI"/>
+        </w:rPr>
+        <w:t>length</w:t>
+      </w:r>
+      <w:proofErr w:type="spellEnd"/>
+      <w:r>
+        <w:rPr>
+          <w:rFonts w:ascii="Consolas" w:eastAsia="Times New Roman" w:hAnsi="Consolas" w:cs="Times New Roman"/>
+          <w:color w:val="000000"/>
+          <w:sz w:val="21"/>
+          <w:szCs w:val="21"/>
+          <w:lang w:eastAsia="fi-FI"/>
+        </w:rPr>
+        <w:t>&gt;</w:t>
+      </w:r>
+      <w:r>
+        <w:rPr>
+          <w:rFonts w:ascii="Consolas" w:eastAsia="Times New Roman" w:hAnsi="Consolas" w:cs="Times New Roman"/>
+          <w:color w:val="098658"/>
+          <w:sz w:val="21"/>
+          <w:szCs w:val="21"/>
+          <w:lang w:eastAsia="fi-FI"/>
+        </w:rPr>
+        <w:t>0</w:t>
+      </w:r>
+      <w:r>
+        <w:rPr>
+          <w:rFonts w:ascii="Consolas" w:eastAsia="Times New Roman" w:hAnsi="Consolas" w:cs="Times New Roman"/>
+          <w:color w:val="000000"/>
+          <w:sz w:val="21"/>
+          <w:szCs w:val="21"/>
+          <w:lang w:eastAsia="fi-FI"/>
+        </w:rPr>
+        <w:t xml:space="preserve"> ? </w:t>
+      </w:r>
+    </w:p>
+    <w:p>
+      <w:pPr>
+        <w:shd w:val="clear" w:color="auto" w:fill="FFFFFF"/>
+        <w:spacing w:after="0" w:line="285" w:lineRule="atLeast"/>
+        <w:rPr>
+          <w:rFonts w:ascii="Consolas" w:eastAsia="Times New Roman" w:hAnsi="Consolas" w:cs="Times New Roman"/>
+          <w:color w:val="000000"/>
+          <w:sz w:val="21"/>
+          <w:szCs w:val="21"/>
+          <w:lang w:eastAsia="fi-FI"/>
+        </w:rPr>
+      </w:pPr>
+      <w:r>
+        <w:rPr>
+          <w:rFonts w:ascii="Consolas" w:eastAsia="Times New Roman" w:hAnsi="Consolas" w:cs="Times New Roman"/>
+          <w:color w:val="000000"/>
+          <w:sz w:val="21"/>
+          <w:szCs w:val="21"/>
+          <w:lang w:eastAsia="fi-FI"/>
+        </w:rPr>
+        <w:t xml:space="preserve">                </w:t>
+      </w:r>
+      <w:proofErr w:type="spellStart"/>
+      <w:r>
+        <w:rPr>
+          <w:rFonts w:ascii="Consolas" w:eastAsia="Times New Roman" w:hAnsi="Consolas" w:cs="Times New Roman"/>
+          <w:color w:val="0070C1"/>
+          <w:sz w:val="21"/>
+          <w:szCs w:val="21"/>
+          <w:lang w:eastAsia="fi-FI"/>
+        </w:rPr>
+        <w:t>categories</w:t>
+      </w:r>
+      <w:r>
+        <w:rPr>
+          <w:rFonts w:ascii="Consolas" w:eastAsia="Times New Roman" w:hAnsi="Consolas" w:cs="Times New Roman"/>
+          <w:color w:val="000000"/>
+          <w:sz w:val="21"/>
+          <w:szCs w:val="21"/>
+          <w:lang w:eastAsia="fi-FI"/>
+        </w:rPr>
+        <w:t>.</w:t>
+      </w:r>
+      <w:r>
+        <w:rPr>
+          <w:rFonts w:ascii="Consolas" w:eastAsia="Times New Roman" w:hAnsi="Consolas" w:cs="Times New Roman"/>
           <w:color w:val="795E26"/>
           <w:sz w:val="21"/>
           <w:szCs w:val="21"/>
           <w:lang w:eastAsia="fi-FI"/>
         </w:rPr>
-        <w:t>fetchCategories</w:t>
-      </w:r>
-      <w:proofErr w:type="spellEnd"/>
-      <w:r>
-        <w:rPr>
-          <w:rFonts w:ascii="Consolas" w:eastAsia="Times New Roman" w:hAnsi="Consolas" w:cs="Times New Roman"/>
-          <w:color w:val="000000"/>
-          <w:sz w:val="21"/>
-          <w:szCs w:val="21"/>
-          <w:lang w:eastAsia="fi-FI"/>
-        </w:rPr>
-        <w:t>();</w:t>
-      </w:r>
-    </w:p>
-    <w:p>
-      <w:pPr>
-        <w:shd w:val="clear" w:color="auto" w:fill="FFFFFF"/>
-        <w:spacing w:after="0" w:line="285" w:lineRule="atLeast"/>
-        <w:rPr>
-          <w:rFonts w:ascii="Consolas" w:eastAsia="Times New Roman" w:hAnsi="Consolas" w:cs="Times New Roman"/>
-          <w:color w:val="000000"/>
-          <w:sz w:val="21"/>
-          <w:szCs w:val="21"/>
-          <w:lang w:eastAsia="fi-FI"/>
-        </w:rPr>
-      </w:pPr>
-      <w:r>
-        <w:rPr>
-          <w:rFonts w:ascii="Consolas" w:eastAsia="Times New Roman" w:hAnsi="Consolas" w:cs="Times New Roman"/>
-          <w:color w:val="000000"/>
-          <w:sz w:val="21"/>
-          <w:szCs w:val="21"/>
-          <w:lang w:eastAsia="fi-FI"/>
-        </w:rPr>
-        <w:t xml:space="preserve">            </w:t>
+        <w:t>map</w:t>
+      </w:r>
+      <w:proofErr w:type="spellEnd"/>
+      <w:r>
+        <w:rPr>
+          <w:rFonts w:ascii="Consolas" w:eastAsia="Times New Roman" w:hAnsi="Consolas" w:cs="Times New Roman"/>
+          <w:color w:val="000000"/>
+          <w:sz w:val="21"/>
+          <w:szCs w:val="21"/>
+          <w:lang w:eastAsia="fi-FI"/>
+        </w:rPr>
+        <w:t>((</w:t>
+      </w:r>
+      <w:proofErr w:type="spellStart"/>
+      <w:r>
+        <w:rPr>
+          <w:rFonts w:ascii="Consolas" w:eastAsia="Times New Roman" w:hAnsi="Consolas" w:cs="Times New Roman"/>
+          <w:color w:val="001080"/>
+          <w:sz w:val="21"/>
+          <w:szCs w:val="21"/>
+          <w:lang w:eastAsia="fi-FI"/>
+        </w:rPr>
+        <w:t>item</w:t>
+      </w:r>
+      <w:proofErr w:type="spellEnd"/>
+      <w:r>
+        <w:rPr>
+          <w:rFonts w:ascii="Consolas" w:eastAsia="Times New Roman" w:hAnsi="Consolas" w:cs="Times New Roman"/>
+          <w:color w:val="000000"/>
+          <w:sz w:val="21"/>
+          <w:szCs w:val="21"/>
+          <w:lang w:eastAsia="fi-FI"/>
+        </w:rPr>
+        <w:t>)</w:t>
+      </w:r>
+      <w:r>
+        <w:rPr>
+          <w:rFonts w:ascii="Consolas" w:eastAsia="Times New Roman" w:hAnsi="Consolas" w:cs="Times New Roman"/>
+          <w:color w:val="0000FF"/>
+          <w:sz w:val="21"/>
+          <w:szCs w:val="21"/>
+          <w:lang w:eastAsia="fi-FI"/>
+        </w:rPr>
+        <w:t>=&gt;</w:t>
+      </w:r>
+    </w:p>
+    <w:p>
+      <w:pPr>
+        <w:shd w:val="clear" w:color="auto" w:fill="FFFFFF"/>
+        <w:spacing w:after="0" w:line="285" w:lineRule="atLeast"/>
+        <w:rPr>
+          <w:rFonts w:ascii="Consolas" w:eastAsia="Times New Roman" w:hAnsi="Consolas" w:cs="Times New Roman"/>
+          <w:color w:val="000000"/>
+          <w:sz w:val="21"/>
+          <w:szCs w:val="21"/>
+          <w:lang w:eastAsia="fi-FI"/>
+        </w:rPr>
+      </w:pPr>
+      <w:r>
+        <w:rPr>
+          <w:rFonts w:ascii="Consolas" w:eastAsia="Times New Roman" w:hAnsi="Consolas" w:cs="Times New Roman"/>
+          <w:color w:val="000000"/>
+          <w:sz w:val="21"/>
+          <w:szCs w:val="21"/>
+          <w:lang w:eastAsia="fi-FI"/>
+        </w:rPr>
+        <w:t xml:space="preserve">                    </w:t>
+      </w:r>
+      <w:r>
+        <w:rPr>
+          <w:rFonts w:ascii="Consolas" w:eastAsia="Times New Roman" w:hAnsi="Consolas" w:cs="Times New Roman"/>
+          <w:color w:val="800000"/>
+          <w:sz w:val="21"/>
+          <w:szCs w:val="21"/>
+          <w:lang w:eastAsia="fi-FI"/>
+        </w:rPr>
+        <w:t>&lt;</w:t>
+      </w:r>
+      <w:proofErr w:type="spellStart"/>
+      <w:r>
+        <w:rPr>
+          <w:rFonts w:ascii="Consolas" w:eastAsia="Times New Roman" w:hAnsi="Consolas" w:cs="Times New Roman"/>
+          <w:color w:val="267F99"/>
+          <w:sz w:val="21"/>
+          <w:szCs w:val="21"/>
+          <w:lang w:eastAsia="fi-FI"/>
+        </w:rPr>
+        <w:t>CategoryListItem</w:t>
+      </w:r>
+      <w:proofErr w:type="spellEnd"/>
+      <w:r>
+        <w:rPr>
+          <w:rFonts w:ascii="Consolas" w:eastAsia="Times New Roman" w:hAnsi="Consolas" w:cs="Times New Roman"/>
+          <w:color w:val="000000"/>
+          <w:sz w:val="21"/>
+          <w:szCs w:val="21"/>
+          <w:lang w:eastAsia="fi-FI"/>
+        </w:rPr>
+        <w:t xml:space="preserve">    </w:t>
+      </w:r>
+      <w:proofErr w:type="spellStart"/>
+      <w:r>
+        <w:rPr>
+          <w:rFonts w:ascii="Consolas" w:eastAsia="Times New Roman" w:hAnsi="Consolas" w:cs="Times New Roman"/>
+          <w:color w:val="FF0000"/>
+          <w:sz w:val="21"/>
+          <w:szCs w:val="21"/>
+          <w:lang w:eastAsia="fi-FI"/>
+        </w:rPr>
+        <w:t>key</w:t>
+      </w:r>
+      <w:proofErr w:type="spellEnd"/>
+      <w:r>
+        <w:rPr>
+          <w:rFonts w:ascii="Consolas" w:eastAsia="Times New Roman" w:hAnsi="Consolas" w:cs="Times New Roman"/>
+          <w:color w:val="000000"/>
+          <w:sz w:val="21"/>
+          <w:szCs w:val="21"/>
+          <w:lang w:eastAsia="fi-FI"/>
+        </w:rPr>
+        <w:t>=</w:t>
+      </w:r>
+      <w:r>
+        <w:rPr>
+          <w:rFonts w:ascii="Consolas" w:eastAsia="Times New Roman" w:hAnsi="Consolas" w:cs="Times New Roman"/>
+          <w:color w:val="0000FF"/>
+          <w:sz w:val="21"/>
+          <w:szCs w:val="21"/>
+          <w:lang w:eastAsia="fi-FI"/>
+        </w:rPr>
+        <w:t>{</w:t>
+      </w:r>
+      <w:r>
+        <w:rPr>
+          <w:rFonts w:ascii="Consolas" w:eastAsia="Times New Roman" w:hAnsi="Consolas" w:cs="Times New Roman"/>
+          <w:color w:val="001080"/>
+          <w:sz w:val="21"/>
+          <w:szCs w:val="21"/>
+          <w:lang w:eastAsia="fi-FI"/>
+        </w:rPr>
+        <w:t>item</w:t>
+      </w:r>
+      <w:r>
+        <w:rPr>
+          <w:rFonts w:ascii="Consolas" w:eastAsia="Times New Roman" w:hAnsi="Consolas" w:cs="Times New Roman"/>
+          <w:color w:val="000000"/>
+          <w:sz w:val="21"/>
+          <w:szCs w:val="21"/>
+          <w:lang w:eastAsia="fi-FI"/>
+        </w:rPr>
+        <w:t>.</w:t>
+      </w:r>
+      <w:r>
+        <w:rPr>
+          <w:rFonts w:ascii="Consolas" w:eastAsia="Times New Roman" w:hAnsi="Consolas" w:cs="Times New Roman"/>
+          <w:color w:val="001080"/>
+          <w:sz w:val="21"/>
+          <w:szCs w:val="21"/>
+          <w:lang w:eastAsia="fi-FI"/>
+        </w:rPr>
+        <w:t>id</w:t>
+      </w:r>
+      <w:r>
+        <w:rPr>
+          <w:rFonts w:ascii="Consolas" w:eastAsia="Times New Roman" w:hAnsi="Consolas" w:cs="Times New Roman"/>
+          <w:color w:val="0000FF"/>
+          <w:sz w:val="21"/>
+          <w:szCs w:val="21"/>
+          <w:lang w:eastAsia="fi-FI"/>
+        </w:rPr>
+        <w:t>}</w:t>
+      </w:r>
+      <w:r>
+        <w:rPr>
+          <w:rFonts w:ascii="Consolas" w:eastAsia="Times New Roman" w:hAnsi="Consolas" w:cs="Times New Roman"/>
+          <w:color w:val="000000"/>
+          <w:sz w:val="21"/>
+          <w:szCs w:val="21"/>
+          <w:lang w:eastAsia="fi-FI"/>
+        </w:rPr>
+        <w:t xml:space="preserve"> </w:t>
+      </w:r>
+    </w:p>
+    <w:p>
+      <w:pPr>
+        <w:shd w:val="clear" w:color="auto" w:fill="FFFFFF"/>
+        <w:spacing w:after="0" w:line="285" w:lineRule="atLeast"/>
+        <w:rPr>
+          <w:rFonts w:ascii="Consolas" w:eastAsia="Times New Roman" w:hAnsi="Consolas" w:cs="Times New Roman"/>
+          <w:color w:val="000000"/>
+          <w:sz w:val="21"/>
+          <w:szCs w:val="21"/>
+          <w:lang w:eastAsia="fi-FI"/>
+        </w:rPr>
+      </w:pPr>
+      <w:r>
+        <w:rPr>
+          <w:rFonts w:ascii="Consolas" w:eastAsia="Times New Roman" w:hAnsi="Consolas" w:cs="Times New Roman"/>
+          <w:color w:val="000000"/>
+          <w:sz w:val="21"/>
+          <w:szCs w:val="21"/>
+          <w:lang w:eastAsia="fi-FI"/>
+        </w:rPr>
+        <w:t xml:space="preserve">                                    </w:t>
+      </w:r>
+      <w:r>
+        <w:rPr>
+          <w:rFonts w:ascii="Consolas" w:eastAsia="Times New Roman" w:hAnsi="Consolas" w:cs="Times New Roman"/>
+          <w:color w:val="FF0000"/>
+          <w:sz w:val="21"/>
+          <w:szCs w:val="21"/>
+          <w:lang w:eastAsia="fi-FI"/>
+        </w:rPr>
+        <w:t>id</w:t>
+      </w:r>
+      <w:r>
+        <w:rPr>
+          <w:rFonts w:ascii="Consolas" w:eastAsia="Times New Roman" w:hAnsi="Consolas" w:cs="Times New Roman"/>
+          <w:color w:val="000000"/>
+          <w:sz w:val="21"/>
+          <w:szCs w:val="21"/>
+          <w:lang w:eastAsia="fi-FI"/>
+        </w:rPr>
+        <w:t>=</w:t>
+      </w:r>
+      <w:r>
+        <w:rPr>
+          <w:rFonts w:ascii="Consolas" w:eastAsia="Times New Roman" w:hAnsi="Consolas" w:cs="Times New Roman"/>
+          <w:color w:val="0000FF"/>
+          <w:sz w:val="21"/>
+          <w:szCs w:val="21"/>
+          <w:lang w:eastAsia="fi-FI"/>
+        </w:rPr>
+        <w:t>{</w:t>
+      </w:r>
+      <w:r>
+        <w:rPr>
+          <w:rFonts w:ascii="Consolas" w:eastAsia="Times New Roman" w:hAnsi="Consolas" w:cs="Times New Roman"/>
+          <w:color w:val="001080"/>
+          <w:sz w:val="21"/>
+          <w:szCs w:val="21"/>
+          <w:lang w:eastAsia="fi-FI"/>
+        </w:rPr>
+        <w:t>item</w:t>
+      </w:r>
+      <w:r>
+        <w:rPr>
+          <w:rFonts w:ascii="Consolas" w:eastAsia="Times New Roman" w:hAnsi="Consolas" w:cs="Times New Roman"/>
+          <w:color w:val="000000"/>
+          <w:sz w:val="21"/>
+          <w:szCs w:val="21"/>
+          <w:lang w:eastAsia="fi-FI"/>
+        </w:rPr>
+        <w:t>.</w:t>
+      </w:r>
+      <w:r>
+        <w:rPr>
+          <w:rFonts w:ascii="Consolas" w:eastAsia="Times New Roman" w:hAnsi="Consolas" w:cs="Times New Roman"/>
+          <w:color w:val="001080"/>
+          <w:sz w:val="21"/>
+          <w:szCs w:val="21"/>
+          <w:lang w:eastAsia="fi-FI"/>
+        </w:rPr>
+        <w:t>id</w:t>
+      </w:r>
+      <w:r>
+        <w:rPr>
+          <w:rFonts w:ascii="Consolas" w:eastAsia="Times New Roman" w:hAnsi="Consolas" w:cs="Times New Roman"/>
+          <w:color w:val="0000FF"/>
+          <w:sz w:val="21"/>
+          <w:szCs w:val="21"/>
+          <w:lang w:eastAsia="fi-FI"/>
+        </w:rPr>
+        <w:t>}</w:t>
+      </w:r>
+      <w:r>
+        <w:rPr>
+          <w:rFonts w:ascii="Consolas" w:eastAsia="Times New Roman" w:hAnsi="Consolas" w:cs="Times New Roman"/>
+          <w:color w:val="000000"/>
+          <w:sz w:val="21"/>
+          <w:szCs w:val="21"/>
+          <w:lang w:eastAsia="fi-FI"/>
+        </w:rPr>
+        <w:t xml:space="preserve"> </w:t>
+      </w:r>
+    </w:p>
+    <w:p>
+      <w:pPr>
+        <w:shd w:val="clear" w:color="auto" w:fill="FFFFFF"/>
+        <w:spacing w:after="0" w:line="285" w:lineRule="atLeast"/>
+        <w:rPr>
+          <w:rFonts w:ascii="Consolas" w:eastAsia="Times New Roman" w:hAnsi="Consolas" w:cs="Times New Roman"/>
+          <w:color w:val="000000"/>
+          <w:sz w:val="21"/>
+          <w:szCs w:val="21"/>
+          <w:lang w:eastAsia="fi-FI"/>
+        </w:rPr>
+      </w:pPr>
+      <w:r>
+        <w:rPr>
+          <w:rFonts w:ascii="Consolas" w:eastAsia="Times New Roman" w:hAnsi="Consolas" w:cs="Times New Roman"/>
+          <w:color w:val="000000"/>
+          <w:sz w:val="21"/>
+          <w:szCs w:val="21"/>
+          <w:lang w:eastAsia="fi-FI"/>
+        </w:rPr>
+        <w:t xml:space="preserve">                                    </w:t>
+      </w:r>
+      <w:proofErr w:type="spellStart"/>
+      <w:r>
+        <w:rPr>
+          <w:rFonts w:ascii="Consolas" w:eastAsia="Times New Roman" w:hAnsi="Consolas" w:cs="Times New Roman"/>
+          <w:color w:val="FF0000"/>
+          <w:sz w:val="21"/>
+          <w:szCs w:val="21"/>
+          <w:lang w:eastAsia="fi-FI"/>
+        </w:rPr>
+        <w:t>category</w:t>
+      </w:r>
+      <w:proofErr w:type="spellEnd"/>
+      <w:r>
+        <w:rPr>
+          <w:rFonts w:ascii="Consolas" w:eastAsia="Times New Roman" w:hAnsi="Consolas" w:cs="Times New Roman"/>
+          <w:color w:val="000000"/>
+          <w:sz w:val="21"/>
+          <w:szCs w:val="21"/>
+          <w:lang w:eastAsia="fi-FI"/>
+        </w:rPr>
+        <w:t>=</w:t>
+      </w:r>
+      <w:r>
+        <w:rPr>
+          <w:rFonts w:ascii="Consolas" w:eastAsia="Times New Roman" w:hAnsi="Consolas" w:cs="Times New Roman"/>
+          <w:color w:val="0000FF"/>
+          <w:sz w:val="21"/>
+          <w:szCs w:val="21"/>
+          <w:lang w:eastAsia="fi-FI"/>
+        </w:rPr>
+        <w:t>{</w:t>
+      </w:r>
+      <w:proofErr w:type="spellStart"/>
+      <w:r>
+        <w:rPr>
+          <w:rFonts w:ascii="Consolas" w:eastAsia="Times New Roman" w:hAnsi="Consolas" w:cs="Times New Roman"/>
+          <w:color w:val="001080"/>
+          <w:sz w:val="21"/>
+          <w:szCs w:val="21"/>
+          <w:lang w:eastAsia="fi-FI"/>
+        </w:rPr>
+        <w:t>item</w:t>
+      </w:r>
+      <w:proofErr w:type="spellEnd"/>
+      <w:r>
+        <w:rPr>
+          <w:rFonts w:ascii="Consolas" w:eastAsia="Times New Roman" w:hAnsi="Consolas" w:cs="Times New Roman"/>
+          <w:color w:val="0000FF"/>
+          <w:sz w:val="21"/>
+          <w:szCs w:val="21"/>
+          <w:lang w:eastAsia="fi-FI"/>
+        </w:rPr>
+        <w:t>}</w:t>
+      </w:r>
+      <w:r>
+        <w:rPr>
+          <w:rFonts w:ascii="Consolas" w:eastAsia="Times New Roman" w:hAnsi="Consolas" w:cs="Times New Roman"/>
+          <w:color w:val="000000"/>
+          <w:sz w:val="21"/>
+          <w:szCs w:val="21"/>
+          <w:lang w:eastAsia="fi-FI"/>
+        </w:rPr>
+        <w:t xml:space="preserve"> </w:t>
+      </w:r>
+      <w:r>
+        <w:rPr>
+          <w:rFonts w:ascii="Consolas" w:eastAsia="Times New Roman" w:hAnsi="Consolas" w:cs="Times New Roman"/>
+          <w:color w:val="800000"/>
+          <w:sz w:val="21"/>
+          <w:szCs w:val="21"/>
+          <w:lang w:eastAsia="fi-FI"/>
+        </w:rPr>
+        <w:t>/&gt;</w:t>
+      </w:r>
+    </w:p>
+    <w:p>
+      <w:pPr>
+        <w:shd w:val="clear" w:color="auto" w:fill="FFFFFF"/>
+        <w:spacing w:after="0" w:line="285" w:lineRule="atLeast"/>
+        <w:rPr>
+          <w:rFonts w:ascii="Consolas" w:eastAsia="Times New Roman" w:hAnsi="Consolas" w:cs="Times New Roman"/>
+          <w:color w:val="000000"/>
+          <w:sz w:val="21"/>
+          <w:szCs w:val="21"/>
+          <w:lang w:eastAsia="fi-FI"/>
+        </w:rPr>
+      </w:pPr>
+      <w:r>
+        <w:rPr>
+          <w:rFonts w:ascii="Consolas" w:eastAsia="Times New Roman" w:hAnsi="Consolas" w:cs="Times New Roman"/>
+          <w:color w:val="000000"/>
+          <w:sz w:val="21"/>
+          <w:szCs w:val="21"/>
+          <w:lang w:eastAsia="fi-FI"/>
+        </w:rPr>
+        <w:t xml:space="preserve">            ) : </w:t>
+      </w:r>
+      <w:r>
+        <w:rPr>
+          <w:rFonts w:ascii="Consolas" w:eastAsia="Times New Roman" w:hAnsi="Consolas" w:cs="Times New Roman"/>
+          <w:color w:val="A31515"/>
+          <w:sz w:val="21"/>
+          <w:szCs w:val="21"/>
+          <w:lang w:eastAsia="fi-FI"/>
+        </w:rPr>
+        <w:t xml:space="preserve">"no </w:t>
+      </w:r>
+      <w:proofErr w:type="spellStart"/>
+      <w:r>
+        <w:rPr>
+          <w:rFonts w:ascii="Consolas" w:eastAsia="Times New Roman" w:hAnsi="Consolas" w:cs="Times New Roman"/>
+          <w:color w:val="A31515"/>
+          <w:sz w:val="21"/>
+          <w:szCs w:val="21"/>
+          <w:lang w:eastAsia="fi-FI"/>
+        </w:rPr>
+        <w:t>categories</w:t>
+      </w:r>
+      <w:proofErr w:type="spellEnd"/>
+      <w:r>
+        <w:rPr>
+          <w:rFonts w:ascii="Consolas" w:eastAsia="Times New Roman" w:hAnsi="Consolas" w:cs="Times New Roman"/>
+          <w:color w:val="A31515"/>
+          <w:sz w:val="21"/>
+          <w:szCs w:val="21"/>
+          <w:lang w:eastAsia="fi-FI"/>
+        </w:rPr>
+        <w:t xml:space="preserve"> </w:t>
+      </w:r>
+      <w:proofErr w:type="spellStart"/>
+      <w:r>
+        <w:rPr>
+          <w:rFonts w:ascii="Consolas" w:eastAsia="Times New Roman" w:hAnsi="Consolas" w:cs="Times New Roman"/>
+          <w:color w:val="A31515"/>
+          <w:sz w:val="21"/>
+          <w:szCs w:val="21"/>
+          <w:lang w:eastAsia="fi-FI"/>
+        </w:rPr>
+        <w:t>yet</w:t>
+      </w:r>
+      <w:proofErr w:type="spellEnd"/>
+      <w:r>
+        <w:rPr>
+          <w:rFonts w:ascii="Consolas" w:eastAsia="Times New Roman" w:hAnsi="Consolas" w:cs="Times New Roman"/>
+          <w:color w:val="A31515"/>
+          <w:sz w:val="21"/>
+          <w:szCs w:val="21"/>
+          <w:lang w:eastAsia="fi-FI"/>
+        </w:rPr>
+        <w:t>"</w:t>
+      </w:r>
+    </w:p>
+    <w:p>
+      <w:pPr>
+        <w:shd w:val="clear" w:color="auto" w:fill="FFFFFF"/>
+        <w:spacing w:after="0" w:line="285" w:lineRule="atLeast"/>
+        <w:rPr>
+          <w:rFonts w:ascii="Consolas" w:eastAsia="Times New Roman" w:hAnsi="Consolas" w:cs="Times New Roman"/>
+          <w:color w:val="000000"/>
+          <w:sz w:val="21"/>
+          <w:szCs w:val="21"/>
+          <w:lang w:eastAsia="fi-FI"/>
+        </w:rPr>
+      </w:pPr>
+      <w:r>
+        <w:rPr>
+          <w:rFonts w:ascii="Consolas" w:eastAsia="Times New Roman" w:hAnsi="Consolas" w:cs="Times New Roman"/>
+          <w:color w:val="000000"/>
+          <w:sz w:val="21"/>
+          <w:szCs w:val="21"/>
+          <w:lang w:eastAsia="fi-FI"/>
+        </w:rPr>
+        <w:t xml:space="preserve">        </w:t>
+      </w:r>
+      <w:r>
+        <w:rPr>
+          <w:rFonts w:ascii="Consolas" w:eastAsia="Times New Roman" w:hAnsi="Consolas" w:cs="Times New Roman"/>
+          <w:color w:val="0000FF"/>
+          <w:sz w:val="21"/>
+          <w:szCs w:val="21"/>
+          <w:lang w:eastAsia="fi-FI"/>
+        </w:rPr>
+        <w:t>}</w:t>
+      </w:r>
+    </w:p>
+    <w:p>
+      <w:pPr>
+        <w:shd w:val="clear" w:color="auto" w:fill="FFFFFF"/>
+        <w:spacing w:after="0" w:line="285" w:lineRule="atLeast"/>
+        <w:rPr>
+          <w:rFonts w:ascii="Consolas" w:eastAsia="Times New Roman" w:hAnsi="Consolas" w:cs="Times New Roman"/>
+          <w:color w:val="000000"/>
+          <w:sz w:val="21"/>
+          <w:szCs w:val="21"/>
+          <w:lang w:eastAsia="fi-FI"/>
+        </w:rPr>
+      </w:pPr>
+      <w:r>
+        <w:rPr>
+          <w:rFonts w:ascii="Consolas" w:eastAsia="Times New Roman" w:hAnsi="Consolas" w:cs="Times New Roman"/>
+          <w:color w:val="000000"/>
+          <w:sz w:val="21"/>
+          <w:szCs w:val="21"/>
+          <w:lang w:eastAsia="fi-FI"/>
+        </w:rPr>
+        <w:t xml:space="preserve">        </w:t>
+      </w:r>
+      <w:r>
+        <w:rPr>
+          <w:rFonts w:ascii="Consolas" w:eastAsia="Times New Roman" w:hAnsi="Consolas" w:cs="Times New Roman"/>
+          <w:color w:val="800000"/>
+          <w:sz w:val="21"/>
+          <w:szCs w:val="21"/>
+          <w:lang w:eastAsia="fi-FI"/>
+        </w:rPr>
+        <w:t>&lt;/div&gt;</w:t>
+      </w:r>
+    </w:p>
+    <w:p>
+      <w:pPr>
+        <w:shd w:val="clear" w:color="auto" w:fill="FFFFFF"/>
+        <w:spacing w:after="0" w:line="285" w:lineRule="atLeast"/>
+        <w:rPr>
+          <w:rFonts w:ascii="Consolas" w:eastAsia="Times New Roman" w:hAnsi="Consolas" w:cs="Times New Roman"/>
+          <w:color w:val="000000"/>
+          <w:sz w:val="21"/>
+          <w:szCs w:val="21"/>
+          <w:lang w:eastAsia="fi-FI"/>
+        </w:rPr>
+      </w:pPr>
+      <w:r>
+        <w:rPr>
+          <w:rFonts w:ascii="Consolas" w:eastAsia="Times New Roman" w:hAnsi="Consolas" w:cs="Times New Roman"/>
+          <w:color w:val="000000"/>
+          <w:sz w:val="21"/>
+          <w:szCs w:val="21"/>
+          <w:lang w:eastAsia="fi-FI"/>
+        </w:rPr>
+        <w:t xml:space="preserve">        </w:t>
+      </w:r>
+      <w:r>
+        <w:rPr>
+          <w:rFonts w:ascii="Consolas" w:eastAsia="Times New Roman" w:hAnsi="Consolas" w:cs="Times New Roman"/>
+          <w:color w:val="800000"/>
+          <w:sz w:val="21"/>
+          <w:szCs w:val="21"/>
+          <w:lang w:eastAsia="fi-FI"/>
+        </w:rPr>
+        <w:t>&lt;/&gt;</w:t>
+      </w:r>
+    </w:p>
+    <w:p>
+      <w:pPr>
+        <w:shd w:val="clear" w:color="auto" w:fill="FFFFFF"/>
+        <w:spacing w:after="0" w:line="285" w:lineRule="atLeast"/>
+        <w:rPr>
+          <w:rFonts w:ascii="Consolas" w:eastAsia="Times New Roman" w:hAnsi="Consolas" w:cs="Times New Roman"/>
+          <w:color w:val="000000"/>
+          <w:sz w:val="21"/>
+          <w:szCs w:val="21"/>
+          <w:lang w:eastAsia="fi-FI"/>
+        </w:rPr>
+      </w:pPr>
+      <w:r>
+        <w:rPr>
+          <w:rFonts w:ascii="Consolas" w:eastAsia="Times New Roman" w:hAnsi="Consolas" w:cs="Times New Roman"/>
+          <w:color w:val="000000"/>
+          <w:sz w:val="21"/>
+          <w:szCs w:val="21"/>
+          <w:lang w:eastAsia="fi-FI"/>
+        </w:rPr>
+        <w:t>    );</w:t>
+      </w:r>
+    </w:p>
+    <w:p>
+      <w:pPr>
+        <w:shd w:val="clear" w:color="auto" w:fill="FFFFFF"/>
+        <w:spacing w:after="0" w:line="285" w:lineRule="atLeast"/>
+        <w:rPr>
+          <w:rFonts w:ascii="Consolas" w:eastAsia="Times New Roman" w:hAnsi="Consolas" w:cs="Times New Roman"/>
+          <w:color w:val="000000"/>
+          <w:sz w:val="21"/>
+          <w:szCs w:val="21"/>
+          <w:lang w:eastAsia="fi-FI"/>
+        </w:rPr>
+      </w:pPr>
+      <w:r>
+        <w:rPr>
+          <w:rFonts w:ascii="Consolas" w:eastAsia="Times New Roman" w:hAnsi="Consolas" w:cs="Times New Roman"/>
+          <w:color w:val="000000"/>
+          <w:sz w:val="21"/>
+          <w:szCs w:val="21"/>
+          <w:lang w:eastAsia="fi-FI"/>
+        </w:rPr>
+        <w:t>}</w:t>
+      </w:r>
+    </w:p>
+    <w:p>
+      <w:pPr>
+        <w:shd w:val="clear" w:color="auto" w:fill="FFFFFF"/>
+        <w:spacing w:after="0" w:line="285" w:lineRule="atLeast"/>
+        <w:rPr>
+          <w:rFonts w:ascii="Consolas" w:eastAsia="Times New Roman" w:hAnsi="Consolas" w:cs="Times New Roman"/>
+          <w:color w:val="000000"/>
+          <w:sz w:val="21"/>
+          <w:szCs w:val="21"/>
+          <w:lang w:eastAsia="fi-FI"/>
+        </w:rPr>
+      </w:pPr>
+    </w:p>
+    <w:p>
+      <w:pPr>
+        <w:shd w:val="clear" w:color="auto" w:fill="FFFFFF"/>
+        <w:spacing w:after="0" w:line="285" w:lineRule="atLeast"/>
+        <w:rPr>
+          <w:rFonts w:ascii="Consolas" w:eastAsia="Times New Roman" w:hAnsi="Consolas" w:cs="Times New Roman"/>
+          <w:color w:val="000000"/>
+          <w:sz w:val="21"/>
+          <w:szCs w:val="21"/>
+          <w:lang w:eastAsia="fi-FI"/>
+        </w:rPr>
+      </w:pPr>
+      <w:proofErr w:type="spellStart"/>
+      <w:r>
+        <w:rPr>
+          <w:rFonts w:ascii="Consolas" w:eastAsia="Times New Roman" w:hAnsi="Consolas" w:cs="Times New Roman"/>
+          <w:color w:val="AF00DB"/>
+          <w:sz w:val="21"/>
+          <w:szCs w:val="21"/>
+          <w:lang w:eastAsia="fi-FI"/>
+        </w:rPr>
+        <w:t>export</w:t>
+      </w:r>
+      <w:proofErr w:type="spellEnd"/>
+      <w:r>
+        <w:rPr>
+          <w:rFonts w:ascii="Consolas" w:eastAsia="Times New Roman" w:hAnsi="Consolas" w:cs="Times New Roman"/>
+          <w:color w:val="000000"/>
+          <w:sz w:val="21"/>
+          <w:szCs w:val="21"/>
+          <w:lang w:eastAsia="fi-FI"/>
+        </w:rPr>
+        <w:t xml:space="preserve"> </w:t>
+      </w:r>
+      <w:proofErr w:type="spellStart"/>
+      <w:r>
+        <w:rPr>
+          <w:rFonts w:ascii="Consolas" w:eastAsia="Times New Roman" w:hAnsi="Consolas" w:cs="Times New Roman"/>
+          <w:color w:val="AF00DB"/>
+          <w:sz w:val="21"/>
+          <w:szCs w:val="21"/>
+          <w:lang w:eastAsia="fi-FI"/>
+        </w:rPr>
+        <w:t>default</w:t>
+      </w:r>
+      <w:proofErr w:type="spellEnd"/>
+      <w:r>
+        <w:rPr>
+          <w:rFonts w:ascii="Consolas" w:eastAsia="Times New Roman" w:hAnsi="Consolas" w:cs="Times New Roman"/>
+          <w:color w:val="000000"/>
+          <w:sz w:val="21"/>
+          <w:szCs w:val="21"/>
+          <w:lang w:eastAsia="fi-FI"/>
+        </w:rPr>
+        <w:t xml:space="preserve"> </w:t>
       </w:r>
       <w:proofErr w:type="spellStart"/>
       <w:r>
@@ -7570,1425 +9102,18 @@
           <w:szCs w:val="21"/>
           <w:lang w:eastAsia="fi-FI"/>
         </w:rPr>
-        <w:t>setCategories</w:t>
-      </w:r>
-      <w:proofErr w:type="spellEnd"/>
-      <w:r>
-        <w:rPr>
-          <w:rFonts w:ascii="Consolas" w:eastAsia="Times New Roman" w:hAnsi="Consolas" w:cs="Times New Roman"/>
-          <w:color w:val="000000"/>
-          <w:sz w:val="21"/>
-          <w:szCs w:val="21"/>
-          <w:lang w:eastAsia="fi-FI"/>
-        </w:rPr>
-        <w:t>(</w:t>
-      </w:r>
-      <w:r>
-        <w:rPr>
-          <w:rFonts w:ascii="Consolas" w:eastAsia="Times New Roman" w:hAnsi="Consolas" w:cs="Times New Roman"/>
-          <w:color w:val="0070C1"/>
-          <w:sz w:val="21"/>
-          <w:szCs w:val="21"/>
-          <w:lang w:eastAsia="fi-FI"/>
-        </w:rPr>
-        <w:t>data</w:t>
-      </w:r>
-      <w:r>
-        <w:rPr>
-          <w:rFonts w:ascii="Consolas" w:eastAsia="Times New Roman" w:hAnsi="Consolas" w:cs="Times New Roman"/>
-          <w:color w:val="000000"/>
-          <w:sz w:val="21"/>
-          <w:szCs w:val="21"/>
-          <w:lang w:eastAsia="fi-FI"/>
-        </w:rPr>
-        <w:t>);</w:t>
-      </w:r>
-    </w:p>
-    <w:p>
-      <w:pPr>
-        <w:shd w:val="clear" w:color="auto" w:fill="FFFFFF"/>
-        <w:spacing w:after="0" w:line="285" w:lineRule="atLeast"/>
-        <w:rPr>
-          <w:rFonts w:ascii="Consolas" w:eastAsia="Times New Roman" w:hAnsi="Consolas" w:cs="Times New Roman"/>
-          <w:color w:val="000000"/>
-          <w:sz w:val="21"/>
-          <w:szCs w:val="21"/>
-          <w:lang w:eastAsia="fi-FI"/>
-        </w:rPr>
-      </w:pPr>
-      <w:r>
-        <w:rPr>
-          <w:rFonts w:ascii="Consolas" w:eastAsia="Times New Roman" w:hAnsi="Consolas" w:cs="Times New Roman"/>
-          <w:color w:val="000000"/>
-          <w:sz w:val="21"/>
-          <w:szCs w:val="21"/>
-          <w:lang w:eastAsia="fi-FI"/>
-        </w:rPr>
-        <w:t>        }</w:t>
-      </w:r>
-    </w:p>
-    <w:p>
-      <w:pPr>
-        <w:shd w:val="clear" w:color="auto" w:fill="FFFFFF"/>
-        <w:spacing w:after="0" w:line="285" w:lineRule="atLeast"/>
-        <w:rPr>
-          <w:rFonts w:ascii="Consolas" w:eastAsia="Times New Roman" w:hAnsi="Consolas" w:cs="Times New Roman"/>
-          <w:color w:val="000000"/>
-          <w:sz w:val="21"/>
-          <w:szCs w:val="21"/>
-          <w:lang w:eastAsia="fi-FI"/>
-        </w:rPr>
-      </w:pPr>
-      <w:r>
-        <w:rPr>
-          <w:rFonts w:ascii="Consolas" w:eastAsia="Times New Roman" w:hAnsi="Consolas" w:cs="Times New Roman"/>
-          <w:color w:val="000000"/>
-          <w:sz w:val="21"/>
-          <w:szCs w:val="21"/>
-          <w:lang w:eastAsia="fi-FI"/>
-        </w:rPr>
-        <w:t xml:space="preserve">        </w:t>
-      </w:r>
-      <w:proofErr w:type="spellStart"/>
-      <w:r>
-        <w:rPr>
-          <w:rFonts w:ascii="Consolas" w:eastAsia="Times New Roman" w:hAnsi="Consolas" w:cs="Times New Roman"/>
-          <w:color w:val="795E26"/>
-          <w:sz w:val="21"/>
-          <w:szCs w:val="21"/>
-          <w:lang w:eastAsia="fi-FI"/>
-        </w:rPr>
-        <w:t>refreshCategories</w:t>
-      </w:r>
-      <w:proofErr w:type="spellEnd"/>
-      <w:r>
-        <w:rPr>
-          <w:rFonts w:ascii="Consolas" w:eastAsia="Times New Roman" w:hAnsi="Consolas" w:cs="Times New Roman"/>
-          <w:color w:val="000000"/>
-          <w:sz w:val="21"/>
-          <w:szCs w:val="21"/>
-          <w:lang w:eastAsia="fi-FI"/>
-        </w:rPr>
-        <w:t>();</w:t>
-      </w:r>
-    </w:p>
-    <w:p>
-      <w:pPr>
-        <w:shd w:val="clear" w:color="auto" w:fill="FFFFFF"/>
-        <w:spacing w:after="0" w:line="285" w:lineRule="atLeast"/>
-        <w:rPr>
-          <w:rFonts w:ascii="Consolas" w:eastAsia="Times New Roman" w:hAnsi="Consolas" w:cs="Times New Roman"/>
-          <w:color w:val="000000"/>
-          <w:sz w:val="21"/>
-          <w:szCs w:val="21"/>
-          <w:lang w:eastAsia="fi-FI"/>
-        </w:rPr>
-      </w:pPr>
-      <w:r>
-        <w:rPr>
-          <w:rFonts w:ascii="Consolas" w:eastAsia="Times New Roman" w:hAnsi="Consolas" w:cs="Times New Roman"/>
-          <w:color w:val="000000"/>
-          <w:sz w:val="21"/>
-          <w:szCs w:val="21"/>
-          <w:lang w:eastAsia="fi-FI"/>
-        </w:rPr>
-        <w:t>    },[]);</w:t>
-      </w:r>
-    </w:p>
-    <w:p>
-      <w:pPr>
-        <w:shd w:val="clear" w:color="auto" w:fill="FFFFFF"/>
-        <w:spacing w:after="0" w:line="285" w:lineRule="atLeast"/>
-        <w:rPr>
-          <w:rFonts w:ascii="Consolas" w:eastAsia="Times New Roman" w:hAnsi="Consolas" w:cs="Times New Roman"/>
-          <w:color w:val="000000"/>
-          <w:sz w:val="21"/>
-          <w:szCs w:val="21"/>
-          <w:lang w:eastAsia="fi-FI"/>
-        </w:rPr>
-      </w:pPr>
-    </w:p>
-    <w:p>
-      <w:pPr>
-        <w:shd w:val="clear" w:color="auto" w:fill="FFFFFF"/>
-        <w:spacing w:after="0" w:line="285" w:lineRule="atLeast"/>
-        <w:rPr>
-          <w:rFonts w:ascii="Consolas" w:eastAsia="Times New Roman" w:hAnsi="Consolas" w:cs="Times New Roman"/>
-          <w:color w:val="000000"/>
-          <w:sz w:val="21"/>
-          <w:szCs w:val="21"/>
-          <w:lang w:eastAsia="fi-FI"/>
-        </w:rPr>
-      </w:pPr>
-      <w:r>
-        <w:rPr>
-          <w:rFonts w:ascii="Consolas" w:eastAsia="Times New Roman" w:hAnsi="Consolas" w:cs="Times New Roman"/>
-          <w:color w:val="000000"/>
-          <w:sz w:val="21"/>
-          <w:szCs w:val="21"/>
-          <w:lang w:eastAsia="fi-FI"/>
-        </w:rPr>
-        <w:t xml:space="preserve">    </w:t>
-      </w:r>
-      <w:proofErr w:type="spellStart"/>
-      <w:r>
-        <w:rPr>
-          <w:rFonts w:ascii="Consolas" w:eastAsia="Times New Roman" w:hAnsi="Consolas" w:cs="Times New Roman"/>
-          <w:color w:val="795E26"/>
-          <w:sz w:val="21"/>
-          <w:szCs w:val="21"/>
-          <w:lang w:eastAsia="fi-FI"/>
-        </w:rPr>
-        <w:t>useEffect</w:t>
-      </w:r>
-      <w:proofErr w:type="spellEnd"/>
-      <w:r>
-        <w:rPr>
-          <w:rFonts w:ascii="Consolas" w:eastAsia="Times New Roman" w:hAnsi="Consolas" w:cs="Times New Roman"/>
-          <w:color w:val="000000"/>
-          <w:sz w:val="21"/>
-          <w:szCs w:val="21"/>
-          <w:lang w:eastAsia="fi-FI"/>
-        </w:rPr>
-        <w:t xml:space="preserve">(() </w:t>
-      </w:r>
-      <w:r>
-        <w:rPr>
-          <w:rFonts w:ascii="Consolas" w:eastAsia="Times New Roman" w:hAnsi="Consolas" w:cs="Times New Roman"/>
-          <w:color w:val="0000FF"/>
-          <w:sz w:val="21"/>
-          <w:szCs w:val="21"/>
-          <w:lang w:eastAsia="fi-FI"/>
-        </w:rPr>
-        <w:t>=&gt;</w:t>
-      </w:r>
-      <w:r>
-        <w:rPr>
-          <w:rFonts w:ascii="Consolas" w:eastAsia="Times New Roman" w:hAnsi="Consolas" w:cs="Times New Roman"/>
-          <w:color w:val="000000"/>
-          <w:sz w:val="21"/>
-          <w:szCs w:val="21"/>
-          <w:lang w:eastAsia="fi-FI"/>
-        </w:rPr>
-        <w:t xml:space="preserve"> {</w:t>
-      </w:r>
-    </w:p>
-    <w:p>
-      <w:pPr>
-        <w:shd w:val="clear" w:color="auto" w:fill="FFFFFF"/>
-        <w:spacing w:after="0" w:line="285" w:lineRule="atLeast"/>
-        <w:rPr>
-          <w:rFonts w:ascii="Consolas" w:eastAsia="Times New Roman" w:hAnsi="Consolas" w:cs="Times New Roman"/>
-          <w:color w:val="000000"/>
-          <w:sz w:val="21"/>
-          <w:szCs w:val="21"/>
-          <w:lang w:eastAsia="fi-FI"/>
-        </w:rPr>
-      </w:pPr>
-      <w:r>
-        <w:rPr>
-          <w:rFonts w:ascii="Consolas" w:eastAsia="Times New Roman" w:hAnsi="Consolas" w:cs="Times New Roman"/>
-          <w:color w:val="000000"/>
-          <w:sz w:val="21"/>
-          <w:szCs w:val="21"/>
-          <w:lang w:eastAsia="fi-FI"/>
-        </w:rPr>
-        <w:t xml:space="preserve">        </w:t>
-      </w:r>
-      <w:r>
-        <w:rPr>
-          <w:rFonts w:ascii="Consolas" w:eastAsia="Times New Roman" w:hAnsi="Consolas" w:cs="Times New Roman"/>
-          <w:color w:val="008000"/>
-          <w:sz w:val="21"/>
-          <w:szCs w:val="21"/>
-          <w:lang w:eastAsia="fi-FI"/>
-        </w:rPr>
-        <w:t>// ...</w:t>
-      </w:r>
-      <w:proofErr w:type="spellStart"/>
-      <w:r>
-        <w:rPr>
-          <w:rFonts w:ascii="Consolas" w:eastAsia="Times New Roman" w:hAnsi="Consolas" w:cs="Times New Roman"/>
-          <w:color w:val="008000"/>
-          <w:sz w:val="21"/>
-          <w:szCs w:val="21"/>
-          <w:lang w:eastAsia="fi-FI"/>
-        </w:rPr>
-        <w:t>do</w:t>
-      </w:r>
-      <w:proofErr w:type="spellEnd"/>
-      <w:r>
-        <w:rPr>
-          <w:rFonts w:ascii="Consolas" w:eastAsia="Times New Roman" w:hAnsi="Consolas" w:cs="Times New Roman"/>
-          <w:color w:val="008000"/>
-          <w:sz w:val="21"/>
-          <w:szCs w:val="21"/>
-          <w:lang w:eastAsia="fi-FI"/>
-        </w:rPr>
-        <w:t xml:space="preserve"> </w:t>
-      </w:r>
-      <w:proofErr w:type="spellStart"/>
-      <w:r>
-        <w:rPr>
-          <w:rFonts w:ascii="Consolas" w:eastAsia="Times New Roman" w:hAnsi="Consolas" w:cs="Times New Roman"/>
-          <w:color w:val="008000"/>
-          <w:sz w:val="21"/>
-          <w:szCs w:val="21"/>
-          <w:lang w:eastAsia="fi-FI"/>
-        </w:rPr>
-        <w:t>something</w:t>
-      </w:r>
-      <w:proofErr w:type="spellEnd"/>
-      <w:r>
-        <w:rPr>
-          <w:rFonts w:ascii="Consolas" w:eastAsia="Times New Roman" w:hAnsi="Consolas" w:cs="Times New Roman"/>
-          <w:color w:val="008000"/>
-          <w:sz w:val="21"/>
-          <w:szCs w:val="21"/>
-          <w:lang w:eastAsia="fi-FI"/>
-        </w:rPr>
-        <w:t xml:space="preserve"> </w:t>
-      </w:r>
-      <w:proofErr w:type="spellStart"/>
-      <w:r>
-        <w:rPr>
-          <w:rFonts w:ascii="Consolas" w:eastAsia="Times New Roman" w:hAnsi="Consolas" w:cs="Times New Roman"/>
-          <w:color w:val="008000"/>
-          <w:sz w:val="21"/>
-          <w:szCs w:val="21"/>
-          <w:lang w:eastAsia="fi-FI"/>
-        </w:rPr>
-        <w:t>when</w:t>
-      </w:r>
-      <w:proofErr w:type="spellEnd"/>
-      <w:r>
-        <w:rPr>
-          <w:rFonts w:ascii="Consolas" w:eastAsia="Times New Roman" w:hAnsi="Consolas" w:cs="Times New Roman"/>
-          <w:color w:val="008000"/>
-          <w:sz w:val="21"/>
-          <w:szCs w:val="21"/>
-          <w:lang w:eastAsia="fi-FI"/>
-        </w:rPr>
-        <w:t xml:space="preserve"> 1. </w:t>
-      </w:r>
-      <w:proofErr w:type="spellStart"/>
-      <w:r>
-        <w:rPr>
-          <w:rFonts w:ascii="Consolas" w:eastAsia="Times New Roman" w:hAnsi="Consolas" w:cs="Times New Roman"/>
-          <w:color w:val="008000"/>
-          <w:sz w:val="21"/>
-          <w:szCs w:val="21"/>
-          <w:lang w:eastAsia="fi-FI"/>
-        </w:rPr>
-        <w:t>component</w:t>
-      </w:r>
-      <w:proofErr w:type="spellEnd"/>
-      <w:r>
-        <w:rPr>
-          <w:rFonts w:ascii="Consolas" w:eastAsia="Times New Roman" w:hAnsi="Consolas" w:cs="Times New Roman"/>
-          <w:color w:val="008000"/>
-          <w:sz w:val="21"/>
-          <w:szCs w:val="21"/>
-          <w:lang w:eastAsia="fi-FI"/>
-        </w:rPr>
-        <w:t xml:space="preserve"> </w:t>
-      </w:r>
-      <w:proofErr w:type="spellStart"/>
-      <w:r>
-        <w:rPr>
-          <w:rFonts w:ascii="Consolas" w:eastAsia="Times New Roman" w:hAnsi="Consolas" w:cs="Times New Roman"/>
-          <w:color w:val="008000"/>
-          <w:sz w:val="21"/>
-          <w:szCs w:val="21"/>
-          <w:lang w:eastAsia="fi-FI"/>
-        </w:rPr>
-        <w:t>did</w:t>
-      </w:r>
-      <w:proofErr w:type="spellEnd"/>
-      <w:r>
-        <w:rPr>
-          <w:rFonts w:ascii="Consolas" w:eastAsia="Times New Roman" w:hAnsi="Consolas" w:cs="Times New Roman"/>
-          <w:color w:val="008000"/>
-          <w:sz w:val="21"/>
-          <w:szCs w:val="21"/>
-          <w:lang w:eastAsia="fi-FI"/>
-        </w:rPr>
-        <w:t xml:space="preserve"> </w:t>
-      </w:r>
-      <w:proofErr w:type="spellStart"/>
-      <w:r>
-        <w:rPr>
-          <w:rFonts w:ascii="Consolas" w:eastAsia="Times New Roman" w:hAnsi="Consolas" w:cs="Times New Roman"/>
-          <w:color w:val="008000"/>
-          <w:sz w:val="21"/>
-          <w:szCs w:val="21"/>
-          <w:lang w:eastAsia="fi-FI"/>
-        </w:rPr>
-        <w:t>mount</w:t>
-      </w:r>
-      <w:proofErr w:type="spellEnd"/>
-    </w:p>
-    <w:p>
-      <w:pPr>
-        <w:shd w:val="clear" w:color="auto" w:fill="FFFFFF"/>
-        <w:spacing w:after="0" w:line="285" w:lineRule="atLeast"/>
-        <w:rPr>
-          <w:rFonts w:ascii="Consolas" w:eastAsia="Times New Roman" w:hAnsi="Consolas" w:cs="Times New Roman"/>
-          <w:color w:val="000000"/>
-          <w:sz w:val="21"/>
-          <w:szCs w:val="21"/>
-          <w:lang w:eastAsia="fi-FI"/>
-        </w:rPr>
-      </w:pPr>
-      <w:r>
-        <w:rPr>
-          <w:rFonts w:ascii="Consolas" w:eastAsia="Times New Roman" w:hAnsi="Consolas" w:cs="Times New Roman"/>
-          <w:color w:val="000000"/>
-          <w:sz w:val="21"/>
-          <w:szCs w:val="21"/>
-          <w:lang w:eastAsia="fi-FI"/>
-        </w:rPr>
-        <w:t xml:space="preserve">        </w:t>
-      </w:r>
-      <w:r>
-        <w:rPr>
-          <w:rFonts w:ascii="Consolas" w:eastAsia="Times New Roman" w:hAnsi="Consolas" w:cs="Times New Roman"/>
-          <w:color w:val="008000"/>
-          <w:sz w:val="21"/>
-          <w:szCs w:val="21"/>
-          <w:lang w:eastAsia="fi-FI"/>
-        </w:rPr>
-        <w:t xml:space="preserve">// 2. </w:t>
-      </w:r>
-      <w:proofErr w:type="spellStart"/>
-      <w:r>
-        <w:rPr>
-          <w:rFonts w:ascii="Consolas" w:eastAsia="Times New Roman" w:hAnsi="Consolas" w:cs="Times New Roman"/>
-          <w:color w:val="008000"/>
-          <w:sz w:val="21"/>
-          <w:szCs w:val="21"/>
-          <w:lang w:eastAsia="fi-FI"/>
-        </w:rPr>
-        <w:t>categories</w:t>
-      </w:r>
-      <w:proofErr w:type="spellEnd"/>
-      <w:r>
-        <w:rPr>
-          <w:rFonts w:ascii="Consolas" w:eastAsia="Times New Roman" w:hAnsi="Consolas" w:cs="Times New Roman"/>
-          <w:color w:val="008000"/>
-          <w:sz w:val="21"/>
-          <w:szCs w:val="21"/>
-          <w:lang w:eastAsia="fi-FI"/>
-        </w:rPr>
-        <w:t xml:space="preserve"> </w:t>
-      </w:r>
-      <w:proofErr w:type="spellStart"/>
-      <w:r>
-        <w:rPr>
-          <w:rFonts w:ascii="Consolas" w:eastAsia="Times New Roman" w:hAnsi="Consolas" w:cs="Times New Roman"/>
-          <w:color w:val="008000"/>
-          <w:sz w:val="21"/>
-          <w:szCs w:val="21"/>
-          <w:lang w:eastAsia="fi-FI"/>
-        </w:rPr>
-        <w:t>state</w:t>
-      </w:r>
-      <w:proofErr w:type="spellEnd"/>
-      <w:r>
-        <w:rPr>
-          <w:rFonts w:ascii="Consolas" w:eastAsia="Times New Roman" w:hAnsi="Consolas" w:cs="Times New Roman"/>
-          <w:color w:val="008000"/>
-          <w:sz w:val="21"/>
-          <w:szCs w:val="21"/>
-          <w:lang w:eastAsia="fi-FI"/>
-        </w:rPr>
-        <w:t xml:space="preserve"> </w:t>
-      </w:r>
-      <w:proofErr w:type="spellStart"/>
-      <w:r>
-        <w:rPr>
-          <w:rFonts w:ascii="Consolas" w:eastAsia="Times New Roman" w:hAnsi="Consolas" w:cs="Times New Roman"/>
-          <w:color w:val="008000"/>
-          <w:sz w:val="21"/>
-          <w:szCs w:val="21"/>
-          <w:lang w:eastAsia="fi-FI"/>
-        </w:rPr>
-        <w:t>changes</w:t>
-      </w:r>
-      <w:proofErr w:type="spellEnd"/>
-    </w:p>
-    <w:p>
-      <w:pPr>
-        <w:shd w:val="clear" w:color="auto" w:fill="FFFFFF"/>
-        <w:spacing w:after="0" w:line="285" w:lineRule="atLeast"/>
-        <w:rPr>
-          <w:rFonts w:ascii="Consolas" w:eastAsia="Times New Roman" w:hAnsi="Consolas" w:cs="Times New Roman"/>
-          <w:color w:val="000000"/>
-          <w:sz w:val="21"/>
-          <w:szCs w:val="21"/>
-          <w:lang w:eastAsia="fi-FI"/>
-        </w:rPr>
-      </w:pPr>
-      <w:r>
-        <w:rPr>
-          <w:rFonts w:ascii="Consolas" w:eastAsia="Times New Roman" w:hAnsi="Consolas" w:cs="Times New Roman"/>
-          <w:color w:val="000000"/>
-          <w:sz w:val="21"/>
-          <w:szCs w:val="21"/>
-          <w:lang w:eastAsia="fi-FI"/>
-        </w:rPr>
-        <w:t>    },[</w:t>
-      </w:r>
-      <w:proofErr w:type="spellStart"/>
-      <w:r>
-        <w:rPr>
-          <w:rFonts w:ascii="Consolas" w:eastAsia="Times New Roman" w:hAnsi="Consolas" w:cs="Times New Roman"/>
-          <w:color w:val="0070C1"/>
-          <w:sz w:val="21"/>
-          <w:szCs w:val="21"/>
-          <w:lang w:eastAsia="fi-FI"/>
-        </w:rPr>
-        <w:t>categories</w:t>
-      </w:r>
-      <w:proofErr w:type="spellEnd"/>
-      <w:r>
-        <w:rPr>
-          <w:rFonts w:ascii="Consolas" w:eastAsia="Times New Roman" w:hAnsi="Consolas" w:cs="Times New Roman"/>
-          <w:color w:val="000000"/>
-          <w:sz w:val="21"/>
-          <w:szCs w:val="21"/>
-          <w:lang w:eastAsia="fi-FI"/>
-        </w:rPr>
-        <w:t>]);</w:t>
-      </w:r>
-    </w:p>
-    <w:p>
-      <w:pPr>
-        <w:shd w:val="clear" w:color="auto" w:fill="FFFFFF"/>
-        <w:spacing w:after="0" w:line="285" w:lineRule="atLeast"/>
-        <w:rPr>
-          <w:rFonts w:ascii="Consolas" w:eastAsia="Times New Roman" w:hAnsi="Consolas" w:cs="Times New Roman"/>
-          <w:color w:val="000000"/>
-          <w:sz w:val="21"/>
-          <w:szCs w:val="21"/>
-          <w:lang w:eastAsia="fi-FI"/>
-        </w:rPr>
-      </w:pPr>
-    </w:p>
-    <w:p>
-      <w:pPr>
-        <w:shd w:val="clear" w:color="auto" w:fill="FFFFFF"/>
-        <w:spacing w:after="0" w:line="285" w:lineRule="atLeast"/>
-        <w:rPr>
-          <w:rFonts w:ascii="Consolas" w:eastAsia="Times New Roman" w:hAnsi="Consolas" w:cs="Times New Roman"/>
-          <w:color w:val="000000"/>
-          <w:sz w:val="21"/>
-          <w:szCs w:val="21"/>
-          <w:lang w:eastAsia="fi-FI"/>
-        </w:rPr>
-      </w:pPr>
-      <w:r>
-        <w:rPr>
-          <w:rFonts w:ascii="Consolas" w:eastAsia="Times New Roman" w:hAnsi="Consolas" w:cs="Times New Roman"/>
-          <w:color w:val="000000"/>
-          <w:sz w:val="21"/>
-          <w:szCs w:val="21"/>
-          <w:lang w:eastAsia="fi-FI"/>
-        </w:rPr>
-        <w:t xml:space="preserve">    </w:t>
-      </w:r>
-      <w:proofErr w:type="spellStart"/>
-      <w:r>
-        <w:rPr>
-          <w:rFonts w:ascii="Consolas" w:eastAsia="Times New Roman" w:hAnsi="Consolas" w:cs="Times New Roman"/>
-          <w:color w:val="AF00DB"/>
-          <w:sz w:val="21"/>
-          <w:szCs w:val="21"/>
-          <w:lang w:eastAsia="fi-FI"/>
-        </w:rPr>
-        <w:t>return</w:t>
-      </w:r>
-      <w:proofErr w:type="spellEnd"/>
-      <w:r>
-        <w:rPr>
-          <w:rFonts w:ascii="Consolas" w:eastAsia="Times New Roman" w:hAnsi="Consolas" w:cs="Times New Roman"/>
-          <w:color w:val="000000"/>
-          <w:sz w:val="21"/>
-          <w:szCs w:val="21"/>
-          <w:lang w:eastAsia="fi-FI"/>
-        </w:rPr>
-        <w:t xml:space="preserve"> (</w:t>
-      </w:r>
-    </w:p>
-    <w:p>
-      <w:pPr>
-        <w:shd w:val="clear" w:color="auto" w:fill="FFFFFF"/>
-        <w:spacing w:after="0" w:line="285" w:lineRule="atLeast"/>
-        <w:rPr>
-          <w:rFonts w:ascii="Consolas" w:eastAsia="Times New Roman" w:hAnsi="Consolas" w:cs="Times New Roman"/>
-          <w:color w:val="000000"/>
-          <w:sz w:val="21"/>
-          <w:szCs w:val="21"/>
-          <w:lang w:eastAsia="fi-FI"/>
-        </w:rPr>
-      </w:pPr>
-      <w:r>
-        <w:rPr>
-          <w:rFonts w:ascii="Consolas" w:eastAsia="Times New Roman" w:hAnsi="Consolas" w:cs="Times New Roman"/>
-          <w:color w:val="000000"/>
-          <w:sz w:val="21"/>
-          <w:szCs w:val="21"/>
-          <w:lang w:eastAsia="fi-FI"/>
-        </w:rPr>
-        <w:t xml:space="preserve">        </w:t>
-      </w:r>
-      <w:r>
-        <w:rPr>
-          <w:rFonts w:ascii="Consolas" w:eastAsia="Times New Roman" w:hAnsi="Consolas" w:cs="Times New Roman"/>
-          <w:color w:val="800000"/>
-          <w:sz w:val="21"/>
-          <w:szCs w:val="21"/>
-          <w:lang w:eastAsia="fi-FI"/>
-        </w:rPr>
-        <w:t>&lt;&gt;</w:t>
-      </w:r>
-    </w:p>
-    <w:p>
-      <w:pPr>
-        <w:shd w:val="clear" w:color="auto" w:fill="FFFFFF"/>
-        <w:spacing w:after="0" w:line="285" w:lineRule="atLeast"/>
-        <w:rPr>
-          <w:rFonts w:ascii="Consolas" w:eastAsia="Times New Roman" w:hAnsi="Consolas" w:cs="Times New Roman"/>
-          <w:color w:val="000000"/>
-          <w:sz w:val="21"/>
-          <w:szCs w:val="21"/>
-          <w:lang w:eastAsia="fi-FI"/>
-        </w:rPr>
-      </w:pPr>
-      <w:r>
-        <w:rPr>
-          <w:rFonts w:ascii="Consolas" w:eastAsia="Times New Roman" w:hAnsi="Consolas" w:cs="Times New Roman"/>
-          <w:color w:val="000000"/>
-          <w:sz w:val="21"/>
-          <w:szCs w:val="21"/>
-          <w:lang w:eastAsia="fi-FI"/>
-        </w:rPr>
-        <w:t xml:space="preserve">        </w:t>
-      </w:r>
-      <w:r>
-        <w:rPr>
-          <w:rFonts w:ascii="Consolas" w:eastAsia="Times New Roman" w:hAnsi="Consolas" w:cs="Times New Roman"/>
-          <w:color w:val="800000"/>
-          <w:sz w:val="21"/>
-          <w:szCs w:val="21"/>
-          <w:lang w:eastAsia="fi-FI"/>
-        </w:rPr>
-        <w:t>&lt;h3&gt;</w:t>
-      </w:r>
-      <w:proofErr w:type="spellStart"/>
-      <w:r>
-        <w:rPr>
-          <w:rFonts w:ascii="Consolas" w:eastAsia="Times New Roman" w:hAnsi="Consolas" w:cs="Times New Roman"/>
-          <w:color w:val="000000"/>
-          <w:sz w:val="21"/>
-          <w:szCs w:val="21"/>
-          <w:lang w:eastAsia="fi-FI"/>
-        </w:rPr>
-        <w:t>Categories</w:t>
-      </w:r>
-      <w:proofErr w:type="spellEnd"/>
-      <w:r>
-        <w:rPr>
-          <w:rFonts w:ascii="Consolas" w:eastAsia="Times New Roman" w:hAnsi="Consolas" w:cs="Times New Roman"/>
-          <w:color w:val="800000"/>
-          <w:sz w:val="21"/>
-          <w:szCs w:val="21"/>
-          <w:lang w:eastAsia="fi-FI"/>
-        </w:rPr>
-        <w:t>&lt;/h3&gt;</w:t>
-      </w:r>
-    </w:p>
-    <w:p>
-      <w:pPr>
-        <w:shd w:val="clear" w:color="auto" w:fill="FFFFFF"/>
-        <w:spacing w:after="0" w:line="285" w:lineRule="atLeast"/>
-        <w:rPr>
-          <w:rFonts w:ascii="Consolas" w:eastAsia="Times New Roman" w:hAnsi="Consolas" w:cs="Times New Roman"/>
-          <w:color w:val="000000"/>
-          <w:sz w:val="21"/>
-          <w:szCs w:val="21"/>
-          <w:lang w:eastAsia="fi-FI"/>
-        </w:rPr>
-      </w:pPr>
-      <w:r>
-        <w:rPr>
-          <w:rFonts w:ascii="Consolas" w:eastAsia="Times New Roman" w:hAnsi="Consolas" w:cs="Times New Roman"/>
-          <w:color w:val="000000"/>
-          <w:sz w:val="21"/>
-          <w:szCs w:val="21"/>
-          <w:lang w:eastAsia="fi-FI"/>
-        </w:rPr>
-        <w:t xml:space="preserve">        </w:t>
-      </w:r>
-      <w:r>
-        <w:rPr>
-          <w:rFonts w:ascii="Consolas" w:eastAsia="Times New Roman" w:hAnsi="Consolas" w:cs="Times New Roman"/>
-          <w:color w:val="800000"/>
-          <w:sz w:val="21"/>
-          <w:szCs w:val="21"/>
-          <w:lang w:eastAsia="fi-FI"/>
-        </w:rPr>
-        <w:t>&lt;div&gt;</w:t>
-      </w:r>
-    </w:p>
-    <w:p>
-      <w:pPr>
-        <w:shd w:val="clear" w:color="auto" w:fill="FFFFFF"/>
-        <w:spacing w:after="0" w:line="285" w:lineRule="atLeast"/>
-        <w:rPr>
-          <w:rFonts w:ascii="Consolas" w:eastAsia="Times New Roman" w:hAnsi="Consolas" w:cs="Times New Roman"/>
-          <w:color w:val="000000"/>
-          <w:sz w:val="21"/>
-          <w:szCs w:val="21"/>
-          <w:lang w:eastAsia="fi-FI"/>
-        </w:rPr>
-      </w:pPr>
-      <w:r>
-        <w:rPr>
-          <w:rFonts w:ascii="Consolas" w:eastAsia="Times New Roman" w:hAnsi="Consolas" w:cs="Times New Roman"/>
-          <w:color w:val="000000"/>
-          <w:sz w:val="21"/>
-          <w:szCs w:val="21"/>
-          <w:lang w:eastAsia="fi-FI"/>
-        </w:rPr>
-        <w:t xml:space="preserve">            </w:t>
-      </w:r>
-      <w:r>
-        <w:rPr>
-          <w:rFonts w:ascii="Consolas" w:eastAsia="Times New Roman" w:hAnsi="Consolas" w:cs="Times New Roman"/>
-          <w:color w:val="0000FF"/>
-          <w:sz w:val="21"/>
-          <w:szCs w:val="21"/>
-          <w:lang w:eastAsia="fi-FI"/>
-        </w:rPr>
-        <w:t>{</w:t>
-      </w:r>
-      <w:proofErr w:type="spellStart"/>
-      <w:r>
-        <w:rPr>
-          <w:rFonts w:ascii="Consolas" w:eastAsia="Times New Roman" w:hAnsi="Consolas" w:cs="Times New Roman"/>
-          <w:color w:val="0070C1"/>
-          <w:sz w:val="21"/>
-          <w:szCs w:val="21"/>
-          <w:lang w:eastAsia="fi-FI"/>
-        </w:rPr>
-        <w:t>categories</w:t>
-      </w:r>
-      <w:proofErr w:type="spellEnd"/>
-      <w:r>
-        <w:rPr>
-          <w:rFonts w:ascii="Consolas" w:eastAsia="Times New Roman" w:hAnsi="Consolas" w:cs="Times New Roman"/>
-          <w:color w:val="000000"/>
-          <w:sz w:val="21"/>
-          <w:szCs w:val="21"/>
-          <w:lang w:eastAsia="fi-FI"/>
-        </w:rPr>
-        <w:t xml:space="preserve"> &amp;&amp; </w:t>
-      </w:r>
-      <w:proofErr w:type="spellStart"/>
-      <w:r>
-        <w:rPr>
-          <w:rFonts w:ascii="Consolas" w:eastAsia="Times New Roman" w:hAnsi="Consolas" w:cs="Times New Roman"/>
-          <w:color w:val="0070C1"/>
-          <w:sz w:val="21"/>
-          <w:szCs w:val="21"/>
-          <w:lang w:eastAsia="fi-FI"/>
-        </w:rPr>
-        <w:t>categories</w:t>
-      </w:r>
-      <w:r>
-        <w:rPr>
-          <w:rFonts w:ascii="Consolas" w:eastAsia="Times New Roman" w:hAnsi="Consolas" w:cs="Times New Roman"/>
-          <w:color w:val="000000"/>
-          <w:sz w:val="21"/>
-          <w:szCs w:val="21"/>
-          <w:lang w:eastAsia="fi-FI"/>
-        </w:rPr>
-        <w:t>.</w:t>
-      </w:r>
-      <w:r>
-        <w:rPr>
-          <w:rFonts w:ascii="Consolas" w:eastAsia="Times New Roman" w:hAnsi="Consolas" w:cs="Times New Roman"/>
-          <w:color w:val="001080"/>
-          <w:sz w:val="21"/>
-          <w:szCs w:val="21"/>
-          <w:lang w:eastAsia="fi-FI"/>
-        </w:rPr>
-        <w:t>length</w:t>
-      </w:r>
-      <w:proofErr w:type="spellEnd"/>
-      <w:r>
-        <w:rPr>
-          <w:rFonts w:ascii="Consolas" w:eastAsia="Times New Roman" w:hAnsi="Consolas" w:cs="Times New Roman"/>
-          <w:color w:val="000000"/>
-          <w:sz w:val="21"/>
-          <w:szCs w:val="21"/>
-          <w:lang w:eastAsia="fi-FI"/>
-        </w:rPr>
-        <w:t>&gt;</w:t>
-      </w:r>
-      <w:r>
-        <w:rPr>
-          <w:rFonts w:ascii="Consolas" w:eastAsia="Times New Roman" w:hAnsi="Consolas" w:cs="Times New Roman"/>
-          <w:color w:val="098658"/>
-          <w:sz w:val="21"/>
-          <w:szCs w:val="21"/>
-          <w:lang w:eastAsia="fi-FI"/>
-        </w:rPr>
-        <w:t>0</w:t>
-      </w:r>
-      <w:r>
-        <w:rPr>
-          <w:rFonts w:ascii="Consolas" w:eastAsia="Times New Roman" w:hAnsi="Consolas" w:cs="Times New Roman"/>
-          <w:color w:val="000000"/>
-          <w:sz w:val="21"/>
-          <w:szCs w:val="21"/>
-          <w:lang w:eastAsia="fi-FI"/>
-        </w:rPr>
-        <w:t xml:space="preserve"> ? </w:t>
-      </w:r>
-    </w:p>
-    <w:p>
-      <w:pPr>
-        <w:shd w:val="clear" w:color="auto" w:fill="FFFFFF"/>
-        <w:spacing w:after="0" w:line="285" w:lineRule="atLeast"/>
-        <w:rPr>
-          <w:rFonts w:ascii="Consolas" w:eastAsia="Times New Roman" w:hAnsi="Consolas" w:cs="Times New Roman"/>
-          <w:color w:val="000000"/>
-          <w:sz w:val="21"/>
-          <w:szCs w:val="21"/>
-          <w:lang w:eastAsia="fi-FI"/>
-        </w:rPr>
-      </w:pPr>
-      <w:r>
-        <w:rPr>
-          <w:rFonts w:ascii="Consolas" w:eastAsia="Times New Roman" w:hAnsi="Consolas" w:cs="Times New Roman"/>
-          <w:color w:val="000000"/>
-          <w:sz w:val="21"/>
-          <w:szCs w:val="21"/>
-          <w:lang w:eastAsia="fi-FI"/>
-        </w:rPr>
-        <w:t xml:space="preserve">                </w:t>
-      </w:r>
-      <w:proofErr w:type="spellStart"/>
-      <w:r>
-        <w:rPr>
-          <w:rFonts w:ascii="Consolas" w:eastAsia="Times New Roman" w:hAnsi="Consolas" w:cs="Times New Roman"/>
-          <w:color w:val="0070C1"/>
-          <w:sz w:val="21"/>
-          <w:szCs w:val="21"/>
-          <w:lang w:eastAsia="fi-FI"/>
-        </w:rPr>
-        <w:t>categories</w:t>
-      </w:r>
-      <w:r>
-        <w:rPr>
-          <w:rFonts w:ascii="Consolas" w:eastAsia="Times New Roman" w:hAnsi="Consolas" w:cs="Times New Roman"/>
-          <w:color w:val="000000"/>
-          <w:sz w:val="21"/>
-          <w:szCs w:val="21"/>
-          <w:lang w:eastAsia="fi-FI"/>
-        </w:rPr>
-        <w:t>.</w:t>
-      </w:r>
-      <w:r>
-        <w:rPr>
-          <w:rFonts w:ascii="Consolas" w:eastAsia="Times New Roman" w:hAnsi="Consolas" w:cs="Times New Roman"/>
-          <w:color w:val="795E26"/>
-          <w:sz w:val="21"/>
-          <w:szCs w:val="21"/>
-          <w:lang w:eastAsia="fi-FI"/>
-        </w:rPr>
-        <w:t>map</w:t>
-      </w:r>
-      <w:proofErr w:type="spellEnd"/>
-      <w:r>
-        <w:rPr>
-          <w:rFonts w:ascii="Consolas" w:eastAsia="Times New Roman" w:hAnsi="Consolas" w:cs="Times New Roman"/>
-          <w:color w:val="000000"/>
-          <w:sz w:val="21"/>
-          <w:szCs w:val="21"/>
-          <w:lang w:eastAsia="fi-FI"/>
-        </w:rPr>
-        <w:t>((</w:t>
-      </w:r>
-      <w:proofErr w:type="spellStart"/>
-      <w:r>
-        <w:rPr>
-          <w:rFonts w:ascii="Consolas" w:eastAsia="Times New Roman" w:hAnsi="Consolas" w:cs="Times New Roman"/>
-          <w:color w:val="001080"/>
-          <w:sz w:val="21"/>
-          <w:szCs w:val="21"/>
-          <w:lang w:eastAsia="fi-FI"/>
-        </w:rPr>
-        <w:t>item</w:t>
-      </w:r>
-      <w:proofErr w:type="spellEnd"/>
-      <w:r>
-        <w:rPr>
-          <w:rFonts w:ascii="Consolas" w:eastAsia="Times New Roman" w:hAnsi="Consolas" w:cs="Times New Roman"/>
-          <w:color w:val="000000"/>
-          <w:sz w:val="21"/>
-          <w:szCs w:val="21"/>
-          <w:lang w:eastAsia="fi-FI"/>
-        </w:rPr>
-        <w:t>)</w:t>
-      </w:r>
-      <w:r>
-        <w:rPr>
-          <w:rFonts w:ascii="Consolas" w:eastAsia="Times New Roman" w:hAnsi="Consolas" w:cs="Times New Roman"/>
-          <w:color w:val="0000FF"/>
-          <w:sz w:val="21"/>
-          <w:szCs w:val="21"/>
-          <w:lang w:eastAsia="fi-FI"/>
-        </w:rPr>
-        <w:t>=&gt;</w:t>
-      </w:r>
-    </w:p>
-    <w:p>
-      <w:pPr>
-        <w:shd w:val="clear" w:color="auto" w:fill="FFFFFF"/>
-        <w:spacing w:after="0" w:line="285" w:lineRule="atLeast"/>
-        <w:rPr>
-          <w:rFonts w:ascii="Consolas" w:eastAsia="Times New Roman" w:hAnsi="Consolas" w:cs="Times New Roman"/>
-          <w:color w:val="000000"/>
-          <w:sz w:val="21"/>
-          <w:szCs w:val="21"/>
-          <w:lang w:eastAsia="fi-FI"/>
-        </w:rPr>
-      </w:pPr>
-      <w:r>
-        <w:rPr>
-          <w:rFonts w:ascii="Consolas" w:eastAsia="Times New Roman" w:hAnsi="Consolas" w:cs="Times New Roman"/>
-          <w:color w:val="000000"/>
-          <w:sz w:val="21"/>
-          <w:szCs w:val="21"/>
-          <w:lang w:eastAsia="fi-FI"/>
-        </w:rPr>
-        <w:t xml:space="preserve">                    </w:t>
-      </w:r>
-      <w:r>
-        <w:rPr>
-          <w:rFonts w:ascii="Consolas" w:eastAsia="Times New Roman" w:hAnsi="Consolas" w:cs="Times New Roman"/>
-          <w:color w:val="800000"/>
-          <w:sz w:val="21"/>
-          <w:szCs w:val="21"/>
-          <w:lang w:eastAsia="fi-FI"/>
-        </w:rPr>
-        <w:t>&lt;</w:t>
-      </w:r>
-      <w:proofErr w:type="spellStart"/>
-      <w:r>
-        <w:rPr>
-          <w:rFonts w:ascii="Consolas" w:eastAsia="Times New Roman" w:hAnsi="Consolas" w:cs="Times New Roman"/>
-          <w:color w:val="267F99"/>
-          <w:sz w:val="21"/>
-          <w:szCs w:val="21"/>
-          <w:lang w:eastAsia="fi-FI"/>
-        </w:rPr>
-        <w:t>CategoryRow</w:t>
-      </w:r>
-      <w:proofErr w:type="spellEnd"/>
-      <w:r>
-        <w:rPr>
-          <w:rFonts w:ascii="Consolas" w:eastAsia="Times New Roman" w:hAnsi="Consolas" w:cs="Times New Roman"/>
-          <w:color w:val="000000"/>
-          <w:sz w:val="21"/>
-          <w:szCs w:val="21"/>
-          <w:lang w:eastAsia="fi-FI"/>
-        </w:rPr>
-        <w:t xml:space="preserve">    </w:t>
-      </w:r>
-      <w:proofErr w:type="spellStart"/>
-      <w:r>
-        <w:rPr>
-          <w:rFonts w:ascii="Consolas" w:eastAsia="Times New Roman" w:hAnsi="Consolas" w:cs="Times New Roman"/>
-          <w:color w:val="FF0000"/>
-          <w:sz w:val="21"/>
-          <w:szCs w:val="21"/>
-          <w:lang w:eastAsia="fi-FI"/>
-        </w:rPr>
-        <w:t>key</w:t>
-      </w:r>
-      <w:proofErr w:type="spellEnd"/>
-      <w:r>
-        <w:rPr>
-          <w:rFonts w:ascii="Consolas" w:eastAsia="Times New Roman" w:hAnsi="Consolas" w:cs="Times New Roman"/>
-          <w:color w:val="000000"/>
-          <w:sz w:val="21"/>
-          <w:szCs w:val="21"/>
-          <w:lang w:eastAsia="fi-FI"/>
-        </w:rPr>
-        <w:t>=</w:t>
-      </w:r>
-      <w:r>
-        <w:rPr>
-          <w:rFonts w:ascii="Consolas" w:eastAsia="Times New Roman" w:hAnsi="Consolas" w:cs="Times New Roman"/>
-          <w:color w:val="0000FF"/>
-          <w:sz w:val="21"/>
-          <w:szCs w:val="21"/>
-          <w:lang w:eastAsia="fi-FI"/>
-        </w:rPr>
-        <w:t>{</w:t>
-      </w:r>
-      <w:r>
-        <w:rPr>
-          <w:rFonts w:ascii="Consolas" w:eastAsia="Times New Roman" w:hAnsi="Consolas" w:cs="Times New Roman"/>
-          <w:color w:val="001080"/>
-          <w:sz w:val="21"/>
-          <w:szCs w:val="21"/>
-          <w:lang w:eastAsia="fi-FI"/>
-        </w:rPr>
-        <w:t>item</w:t>
-      </w:r>
-      <w:r>
-        <w:rPr>
-          <w:rFonts w:ascii="Consolas" w:eastAsia="Times New Roman" w:hAnsi="Consolas" w:cs="Times New Roman"/>
-          <w:color w:val="000000"/>
-          <w:sz w:val="21"/>
-          <w:szCs w:val="21"/>
-          <w:lang w:eastAsia="fi-FI"/>
-        </w:rPr>
-        <w:t>.</w:t>
-      </w:r>
-      <w:r>
-        <w:rPr>
-          <w:rFonts w:ascii="Consolas" w:eastAsia="Times New Roman" w:hAnsi="Consolas" w:cs="Times New Roman"/>
-          <w:color w:val="001080"/>
-          <w:sz w:val="21"/>
-          <w:szCs w:val="21"/>
-          <w:lang w:eastAsia="fi-FI"/>
-        </w:rPr>
-        <w:t>id</w:t>
-      </w:r>
-      <w:r>
-        <w:rPr>
-          <w:rFonts w:ascii="Consolas" w:eastAsia="Times New Roman" w:hAnsi="Consolas" w:cs="Times New Roman"/>
-          <w:color w:val="0000FF"/>
-          <w:sz w:val="21"/>
-          <w:szCs w:val="21"/>
-          <w:lang w:eastAsia="fi-FI"/>
-        </w:rPr>
-        <w:t>}</w:t>
-      </w:r>
-      <w:r>
-        <w:rPr>
-          <w:rFonts w:ascii="Consolas" w:eastAsia="Times New Roman" w:hAnsi="Consolas" w:cs="Times New Roman"/>
-          <w:color w:val="000000"/>
-          <w:sz w:val="21"/>
-          <w:szCs w:val="21"/>
-          <w:lang w:eastAsia="fi-FI"/>
-        </w:rPr>
-        <w:t xml:space="preserve"> </w:t>
-      </w:r>
-    </w:p>
-    <w:p>
-      <w:pPr>
-        <w:shd w:val="clear" w:color="auto" w:fill="FFFFFF"/>
-        <w:spacing w:after="0" w:line="285" w:lineRule="atLeast"/>
-        <w:rPr>
-          <w:rFonts w:ascii="Consolas" w:eastAsia="Times New Roman" w:hAnsi="Consolas" w:cs="Times New Roman"/>
-          <w:color w:val="000000"/>
-          <w:sz w:val="21"/>
-          <w:szCs w:val="21"/>
-          <w:lang w:eastAsia="fi-FI"/>
-        </w:rPr>
-      </w:pPr>
-      <w:r>
-        <w:rPr>
-          <w:rFonts w:ascii="Consolas" w:eastAsia="Times New Roman" w:hAnsi="Consolas" w:cs="Times New Roman"/>
-          <w:color w:val="000000"/>
-          <w:sz w:val="21"/>
-          <w:szCs w:val="21"/>
-          <w:lang w:eastAsia="fi-FI"/>
-        </w:rPr>
-        <w:t xml:space="preserve">                                    </w:t>
-      </w:r>
-      <w:r>
-        <w:rPr>
-          <w:rFonts w:ascii="Consolas" w:eastAsia="Times New Roman" w:hAnsi="Consolas" w:cs="Times New Roman"/>
-          <w:color w:val="FF0000"/>
-          <w:sz w:val="21"/>
-          <w:szCs w:val="21"/>
-          <w:lang w:eastAsia="fi-FI"/>
-        </w:rPr>
-        <w:t>id</w:t>
-      </w:r>
-      <w:r>
-        <w:rPr>
-          <w:rFonts w:ascii="Consolas" w:eastAsia="Times New Roman" w:hAnsi="Consolas" w:cs="Times New Roman"/>
-          <w:color w:val="000000"/>
-          <w:sz w:val="21"/>
-          <w:szCs w:val="21"/>
-          <w:lang w:eastAsia="fi-FI"/>
-        </w:rPr>
-        <w:t>=</w:t>
-      </w:r>
-      <w:r>
-        <w:rPr>
-          <w:rFonts w:ascii="Consolas" w:eastAsia="Times New Roman" w:hAnsi="Consolas" w:cs="Times New Roman"/>
-          <w:color w:val="0000FF"/>
-          <w:sz w:val="21"/>
-          <w:szCs w:val="21"/>
-          <w:lang w:eastAsia="fi-FI"/>
-        </w:rPr>
-        <w:t>{</w:t>
-      </w:r>
-      <w:r>
-        <w:rPr>
-          <w:rFonts w:ascii="Consolas" w:eastAsia="Times New Roman" w:hAnsi="Consolas" w:cs="Times New Roman"/>
-          <w:color w:val="001080"/>
-          <w:sz w:val="21"/>
-          <w:szCs w:val="21"/>
-          <w:lang w:eastAsia="fi-FI"/>
-        </w:rPr>
-        <w:t>item</w:t>
-      </w:r>
-      <w:r>
-        <w:rPr>
-          <w:rFonts w:ascii="Consolas" w:eastAsia="Times New Roman" w:hAnsi="Consolas" w:cs="Times New Roman"/>
-          <w:color w:val="000000"/>
-          <w:sz w:val="21"/>
-          <w:szCs w:val="21"/>
-          <w:lang w:eastAsia="fi-FI"/>
-        </w:rPr>
-        <w:t>.</w:t>
-      </w:r>
-      <w:r>
-        <w:rPr>
-          <w:rFonts w:ascii="Consolas" w:eastAsia="Times New Roman" w:hAnsi="Consolas" w:cs="Times New Roman"/>
-          <w:color w:val="001080"/>
-          <w:sz w:val="21"/>
-          <w:szCs w:val="21"/>
-          <w:lang w:eastAsia="fi-FI"/>
-        </w:rPr>
-        <w:t>id</w:t>
-      </w:r>
-      <w:r>
-        <w:rPr>
-          <w:rFonts w:ascii="Consolas" w:eastAsia="Times New Roman" w:hAnsi="Consolas" w:cs="Times New Roman"/>
-          <w:color w:val="0000FF"/>
-          <w:sz w:val="21"/>
-          <w:szCs w:val="21"/>
-          <w:lang w:eastAsia="fi-FI"/>
-        </w:rPr>
-        <w:t>}</w:t>
-      </w:r>
-      <w:r>
-        <w:rPr>
-          <w:rFonts w:ascii="Consolas" w:eastAsia="Times New Roman" w:hAnsi="Consolas" w:cs="Times New Roman"/>
-          <w:color w:val="000000"/>
-          <w:sz w:val="21"/>
-          <w:szCs w:val="21"/>
-          <w:lang w:eastAsia="fi-FI"/>
-        </w:rPr>
-        <w:t xml:space="preserve"> </w:t>
-      </w:r>
-    </w:p>
-    <w:p>
-      <w:pPr>
-        <w:shd w:val="clear" w:color="auto" w:fill="FFFFFF"/>
-        <w:spacing w:after="0" w:line="285" w:lineRule="atLeast"/>
-        <w:rPr>
-          <w:rFonts w:ascii="Consolas" w:eastAsia="Times New Roman" w:hAnsi="Consolas" w:cs="Times New Roman"/>
-          <w:color w:val="000000"/>
-          <w:sz w:val="21"/>
-          <w:szCs w:val="21"/>
-          <w:lang w:eastAsia="fi-FI"/>
-        </w:rPr>
-      </w:pPr>
-      <w:r>
-        <w:rPr>
-          <w:rFonts w:ascii="Consolas" w:eastAsia="Times New Roman" w:hAnsi="Consolas" w:cs="Times New Roman"/>
-          <w:color w:val="000000"/>
-          <w:sz w:val="21"/>
-          <w:szCs w:val="21"/>
-          <w:lang w:eastAsia="fi-FI"/>
-        </w:rPr>
-        <w:t xml:space="preserve">                                    </w:t>
-      </w:r>
-      <w:proofErr w:type="spellStart"/>
-      <w:r>
-        <w:rPr>
-          <w:rFonts w:ascii="Consolas" w:eastAsia="Times New Roman" w:hAnsi="Consolas" w:cs="Times New Roman"/>
-          <w:color w:val="FF0000"/>
-          <w:sz w:val="21"/>
-          <w:szCs w:val="21"/>
-          <w:lang w:eastAsia="fi-FI"/>
-        </w:rPr>
-        <w:t>category</w:t>
-      </w:r>
-      <w:proofErr w:type="spellEnd"/>
-      <w:r>
-        <w:rPr>
-          <w:rFonts w:ascii="Consolas" w:eastAsia="Times New Roman" w:hAnsi="Consolas" w:cs="Times New Roman"/>
-          <w:color w:val="000000"/>
-          <w:sz w:val="21"/>
-          <w:szCs w:val="21"/>
-          <w:lang w:eastAsia="fi-FI"/>
-        </w:rPr>
-        <w:t>=</w:t>
-      </w:r>
-      <w:r>
-        <w:rPr>
-          <w:rFonts w:ascii="Consolas" w:eastAsia="Times New Roman" w:hAnsi="Consolas" w:cs="Times New Roman"/>
-          <w:color w:val="0000FF"/>
-          <w:sz w:val="21"/>
-          <w:szCs w:val="21"/>
-          <w:lang w:eastAsia="fi-FI"/>
-        </w:rPr>
-        <w:t>{</w:t>
-      </w:r>
-      <w:proofErr w:type="spellStart"/>
-      <w:r>
-        <w:rPr>
-          <w:rFonts w:ascii="Consolas" w:eastAsia="Times New Roman" w:hAnsi="Consolas" w:cs="Times New Roman"/>
-          <w:color w:val="001080"/>
-          <w:sz w:val="21"/>
-          <w:szCs w:val="21"/>
-          <w:lang w:eastAsia="fi-FI"/>
-        </w:rPr>
-        <w:t>item</w:t>
-      </w:r>
-      <w:proofErr w:type="spellEnd"/>
-      <w:r>
-        <w:rPr>
-          <w:rFonts w:ascii="Consolas" w:eastAsia="Times New Roman" w:hAnsi="Consolas" w:cs="Times New Roman"/>
-          <w:color w:val="0000FF"/>
-          <w:sz w:val="21"/>
-          <w:szCs w:val="21"/>
-          <w:lang w:eastAsia="fi-FI"/>
-        </w:rPr>
-        <w:t>}</w:t>
-      </w:r>
-      <w:r>
-        <w:rPr>
-          <w:rFonts w:ascii="Consolas" w:eastAsia="Times New Roman" w:hAnsi="Consolas" w:cs="Times New Roman"/>
-          <w:color w:val="000000"/>
-          <w:sz w:val="21"/>
-          <w:szCs w:val="21"/>
-          <w:lang w:eastAsia="fi-FI"/>
-        </w:rPr>
-        <w:t xml:space="preserve"> </w:t>
-      </w:r>
-      <w:r>
-        <w:rPr>
-          <w:rFonts w:ascii="Consolas" w:eastAsia="Times New Roman" w:hAnsi="Consolas" w:cs="Times New Roman"/>
-          <w:color w:val="800000"/>
-          <w:sz w:val="21"/>
-          <w:szCs w:val="21"/>
-          <w:lang w:eastAsia="fi-FI"/>
-        </w:rPr>
-        <w:t>/&gt;</w:t>
-      </w:r>
-    </w:p>
-    <w:p>
-      <w:pPr>
-        <w:shd w:val="clear" w:color="auto" w:fill="FFFFFF"/>
-        <w:spacing w:after="0" w:line="285" w:lineRule="atLeast"/>
-        <w:rPr>
-          <w:rFonts w:ascii="Consolas" w:eastAsia="Times New Roman" w:hAnsi="Consolas" w:cs="Times New Roman"/>
-          <w:color w:val="000000"/>
-          <w:sz w:val="21"/>
-          <w:szCs w:val="21"/>
-          <w:lang w:eastAsia="fi-FI"/>
-        </w:rPr>
-      </w:pPr>
-      <w:r>
-        <w:rPr>
-          <w:rFonts w:ascii="Consolas" w:eastAsia="Times New Roman" w:hAnsi="Consolas" w:cs="Times New Roman"/>
-          <w:color w:val="000000"/>
-          <w:sz w:val="21"/>
-          <w:szCs w:val="21"/>
-          <w:lang w:eastAsia="fi-FI"/>
-        </w:rPr>
-        <w:t xml:space="preserve">            ) : </w:t>
-      </w:r>
-      <w:r>
-        <w:rPr>
-          <w:rFonts w:ascii="Consolas" w:eastAsia="Times New Roman" w:hAnsi="Consolas" w:cs="Times New Roman"/>
-          <w:color w:val="A31515"/>
-          <w:sz w:val="21"/>
-          <w:szCs w:val="21"/>
-          <w:lang w:eastAsia="fi-FI"/>
-        </w:rPr>
-        <w:t xml:space="preserve">"no </w:t>
-      </w:r>
-      <w:proofErr w:type="spellStart"/>
-      <w:r>
-        <w:rPr>
-          <w:rFonts w:ascii="Consolas" w:eastAsia="Times New Roman" w:hAnsi="Consolas" w:cs="Times New Roman"/>
-          <w:color w:val="A31515"/>
-          <w:sz w:val="21"/>
-          <w:szCs w:val="21"/>
-          <w:lang w:eastAsia="fi-FI"/>
-        </w:rPr>
-        <w:t>categories</w:t>
-      </w:r>
-      <w:proofErr w:type="spellEnd"/>
-      <w:r>
-        <w:rPr>
-          <w:rFonts w:ascii="Consolas" w:eastAsia="Times New Roman" w:hAnsi="Consolas" w:cs="Times New Roman"/>
-          <w:color w:val="A31515"/>
-          <w:sz w:val="21"/>
-          <w:szCs w:val="21"/>
-          <w:lang w:eastAsia="fi-FI"/>
-        </w:rPr>
-        <w:t xml:space="preserve"> </w:t>
-      </w:r>
-      <w:proofErr w:type="spellStart"/>
-      <w:r>
-        <w:rPr>
-          <w:rFonts w:ascii="Consolas" w:eastAsia="Times New Roman" w:hAnsi="Consolas" w:cs="Times New Roman"/>
-          <w:color w:val="A31515"/>
-          <w:sz w:val="21"/>
-          <w:szCs w:val="21"/>
-          <w:lang w:eastAsia="fi-FI"/>
-        </w:rPr>
-        <w:t>yet</w:t>
-      </w:r>
-      <w:proofErr w:type="spellEnd"/>
-      <w:r>
-        <w:rPr>
-          <w:rFonts w:ascii="Consolas" w:eastAsia="Times New Roman" w:hAnsi="Consolas" w:cs="Times New Roman"/>
-          <w:color w:val="A31515"/>
-          <w:sz w:val="21"/>
-          <w:szCs w:val="21"/>
-          <w:lang w:eastAsia="fi-FI"/>
-        </w:rPr>
-        <w:t>"</w:t>
-      </w:r>
-    </w:p>
-    <w:p>
-      <w:pPr>
-        <w:shd w:val="clear" w:color="auto" w:fill="FFFFFF"/>
-        <w:spacing w:after="0" w:line="285" w:lineRule="atLeast"/>
-        <w:rPr>
-          <w:rFonts w:ascii="Consolas" w:eastAsia="Times New Roman" w:hAnsi="Consolas" w:cs="Times New Roman"/>
-          <w:color w:val="000000"/>
-          <w:sz w:val="21"/>
-          <w:szCs w:val="21"/>
-          <w:lang w:eastAsia="fi-FI"/>
-        </w:rPr>
-      </w:pPr>
-      <w:r>
-        <w:rPr>
-          <w:rFonts w:ascii="Consolas" w:eastAsia="Times New Roman" w:hAnsi="Consolas" w:cs="Times New Roman"/>
-          <w:color w:val="000000"/>
-          <w:sz w:val="21"/>
-          <w:szCs w:val="21"/>
-          <w:lang w:eastAsia="fi-FI"/>
-        </w:rPr>
-        <w:t xml:space="preserve">        </w:t>
-      </w:r>
-      <w:r>
-        <w:rPr>
-          <w:rFonts w:ascii="Consolas" w:eastAsia="Times New Roman" w:hAnsi="Consolas" w:cs="Times New Roman"/>
-          <w:color w:val="0000FF"/>
-          <w:sz w:val="21"/>
-          <w:szCs w:val="21"/>
-          <w:lang w:eastAsia="fi-FI"/>
-        </w:rPr>
-        <w:t>}</w:t>
-      </w:r>
-    </w:p>
-    <w:p>
-      <w:pPr>
-        <w:shd w:val="clear" w:color="auto" w:fill="FFFFFF"/>
-        <w:spacing w:after="0" w:line="285" w:lineRule="atLeast"/>
-        <w:rPr>
-          <w:rFonts w:ascii="Consolas" w:eastAsia="Times New Roman" w:hAnsi="Consolas" w:cs="Times New Roman"/>
-          <w:color w:val="000000"/>
-          <w:sz w:val="21"/>
-          <w:szCs w:val="21"/>
-          <w:lang w:eastAsia="fi-FI"/>
-        </w:rPr>
-      </w:pPr>
-      <w:r>
-        <w:rPr>
-          <w:rFonts w:ascii="Consolas" w:eastAsia="Times New Roman" w:hAnsi="Consolas" w:cs="Times New Roman"/>
-          <w:color w:val="000000"/>
-          <w:sz w:val="21"/>
-          <w:szCs w:val="21"/>
-          <w:lang w:eastAsia="fi-FI"/>
-        </w:rPr>
-        <w:t xml:space="preserve">        </w:t>
-      </w:r>
-      <w:r>
-        <w:rPr>
-          <w:rFonts w:ascii="Consolas" w:eastAsia="Times New Roman" w:hAnsi="Consolas" w:cs="Times New Roman"/>
-          <w:color w:val="800000"/>
-          <w:sz w:val="21"/>
-          <w:szCs w:val="21"/>
-          <w:lang w:eastAsia="fi-FI"/>
-        </w:rPr>
-        <w:t>&lt;/div&gt;</w:t>
-      </w:r>
-    </w:p>
-    <w:p>
-      <w:pPr>
-        <w:shd w:val="clear" w:color="auto" w:fill="FFFFFF"/>
-        <w:spacing w:after="0" w:line="285" w:lineRule="atLeast"/>
-        <w:rPr>
-          <w:rFonts w:ascii="Consolas" w:eastAsia="Times New Roman" w:hAnsi="Consolas" w:cs="Times New Roman"/>
-          <w:color w:val="000000"/>
-          <w:sz w:val="21"/>
-          <w:szCs w:val="21"/>
-          <w:lang w:eastAsia="fi-FI"/>
-        </w:rPr>
-      </w:pPr>
-      <w:r>
-        <w:rPr>
-          <w:rFonts w:ascii="Consolas" w:eastAsia="Times New Roman" w:hAnsi="Consolas" w:cs="Times New Roman"/>
-          <w:color w:val="000000"/>
-          <w:sz w:val="21"/>
-          <w:szCs w:val="21"/>
-          <w:lang w:eastAsia="fi-FI"/>
-        </w:rPr>
-        <w:t xml:space="preserve">        </w:t>
-      </w:r>
-      <w:r>
-        <w:rPr>
-          <w:rFonts w:ascii="Consolas" w:eastAsia="Times New Roman" w:hAnsi="Consolas" w:cs="Times New Roman"/>
-          <w:color w:val="800000"/>
-          <w:sz w:val="21"/>
-          <w:szCs w:val="21"/>
-          <w:lang w:eastAsia="fi-FI"/>
-        </w:rPr>
-        <w:t>&lt;/&gt;</w:t>
-      </w:r>
-    </w:p>
-    <w:p>
-      <w:pPr>
-        <w:shd w:val="clear" w:color="auto" w:fill="FFFFFF"/>
-        <w:spacing w:after="0" w:line="285" w:lineRule="atLeast"/>
-        <w:rPr>
-          <w:rFonts w:ascii="Consolas" w:eastAsia="Times New Roman" w:hAnsi="Consolas" w:cs="Times New Roman"/>
-          <w:color w:val="000000"/>
-          <w:sz w:val="21"/>
-          <w:szCs w:val="21"/>
-          <w:lang w:eastAsia="fi-FI"/>
-        </w:rPr>
-      </w:pPr>
-      <w:r>
-        <w:rPr>
-          <w:rFonts w:ascii="Consolas" w:eastAsia="Times New Roman" w:hAnsi="Consolas" w:cs="Times New Roman"/>
-          <w:color w:val="000000"/>
-          <w:sz w:val="21"/>
-          <w:szCs w:val="21"/>
-          <w:lang w:eastAsia="fi-FI"/>
-        </w:rPr>
-        <w:t>    );</w:t>
+        <w:t>CategoryListView</w:t>
+      </w:r>
+      <w:proofErr w:type="spellEnd"/>
+      <w:r>
+        <w:rPr>
+          <w:rFonts w:ascii="Consolas" w:eastAsia="Times New Roman" w:hAnsi="Consolas" w:cs="Times New Roman"/>
+          <w:color w:val="000000"/>
+          <w:sz w:val="21"/>
+          <w:szCs w:val="21"/>
+          <w:lang w:eastAsia="fi-FI"/>
+        </w:rPr>
+        <w:t>;</w:t>
       </w:r>
     </w:p>
     <w:p>
@@ -9015,7 +9140,7 @@
       <w:pPr>
         <w:pStyle w:val="Heading1"/>
       </w:pPr>
-      <w:bookmarkStart w:id="7" w:name="_Toc116278811"/>
+      <w:bookmarkStart w:id="7" w:name="_Toc116284507"/>
       <w:proofErr w:type="spellStart"/>
       <w:r>
         <w:lastRenderedPageBreak/>
@@ -9031,7 +9156,13 @@
       </w:r>
       <w:proofErr w:type="spellEnd"/>
       <w:r>
-        <w:t>/CategoryListView.js</w:t>
+        <w:t>/Category</w:t>
+      </w:r>
+      <w:r>
+        <w:t>Details</w:t>
+      </w:r>
+      <w:r>
+        <w:t>View.js</w:t>
       </w:r>
       <w:bookmarkEnd w:id="7"/>
     </w:p>
@@ -11453,7 +11584,7 @@
           <w:rStyle w:val="Heading1Char"/>
         </w:rPr>
       </w:pPr>
-      <w:bookmarkStart w:id="8" w:name="_Toc116278812"/>
+      <w:bookmarkStart w:id="8" w:name="_Toc116284508"/>
       <w:r>
         <w:rPr>
           <w:rStyle w:val="Heading1Char"/>
@@ -11556,9 +11687,17 @@
         <w:rPr>
           <w:rStyle w:val="Heading1Char"/>
         </w:rPr>
-        <w:t xml:space="preserve"> repo/project</w:t>
+        <w:t xml:space="preserve"> repo/</w:t>
+      </w:r>
+      <w:proofErr w:type="spellStart"/>
+      <w:r>
+        <w:rPr>
+          <w:rStyle w:val="Heading1Char"/>
+        </w:rPr>
+        <w:t>project</w:t>
       </w:r>
       <w:bookmarkEnd w:id="8"/>
+      <w:proofErr w:type="spellEnd"/>
     </w:p>
     <w:p>
       <w:pPr>
@@ -11594,7 +11733,7 @@
       <w:pPr>
         <w:pStyle w:val="Heading1"/>
       </w:pPr>
-      <w:bookmarkStart w:id="9" w:name="_Toc116278813"/>
+      <w:bookmarkStart w:id="9" w:name="_Toc116284509"/>
       <w:proofErr w:type="spellStart"/>
       <w:r>
         <w:t>src</w:t>
@@ -14917,7 +15056,7 @@
 </file>
 
 <file path=customXml/itemProps1.xml><?xml version="1.0" encoding="utf-8"?>
-<ds:datastoreItem xmlns:ds="http://schemas.openxmlformats.org/officeDocument/2006/customXml" ds:itemID="{9D3228E9-9511-4DEA-B0FA-85B73E0EE516}">
+<ds:datastoreItem xmlns:ds="http://schemas.openxmlformats.org/officeDocument/2006/customXml" ds:itemID="{BFEACB98-FFCC-4F84-B9F1-4C4AA084B5B0}">
   <ds:schemaRefs>
     <ds:schemaRef ds:uri="http://schemas.openxmlformats.org/officeDocument/2006/bibliography"/>
   </ds:schemaRefs>

</xml_diff>